<commit_message>
Added PLL180 folder with Word documents
Added PLL180 folder with Word documents
</commit_message>
<xml_diff>
--- a/COMPLETE PLL.docx
+++ b/COMPLETE PLL.docx
@@ -1,6 +1,6 @@
 
 <file path=word/document.xml><?xml version="1.0" encoding="utf-8"?>
-<w:document xmlns:wpc="http://schemas.microsoft.com/office/word/2010/wordprocessingCanvas" xmlns:cx="http://schemas.microsoft.com/office/drawing/2014/chartex" xmlns:cx1="http://schemas.microsoft.com/office/drawing/2015/9/8/chartex" xmlns:cx2="http://schemas.microsoft.com/office/drawing/2015/10/21/chartex" xmlns:cx3="http://schemas.microsoft.com/office/drawing/2016/5/9/chartex" xmlns:cx4="http://schemas.microsoft.com/office/drawing/2016/5/10/chartex" xmlns:cx5="http://schemas.microsoft.com/office/drawing/2016/5/11/chartex" xmlns:cx6="http://schemas.microsoft.com/office/drawing/2016/5/12/chartex" xmlns:cx7="http://schemas.microsoft.com/office/drawing/2016/5/13/chartex" xmlns:cx8="http://schemas.microsoft.com/office/drawing/2016/5/14/chartex" xmlns:mc="http://schemas.openxmlformats.org/markup-compatibility/2006" xmlns:aink="http://schemas.microsoft.com/office/drawing/2016/ink" xmlns:am3d="http://schemas.microsoft.com/office/drawing/2017/model3d" xmlns:o="urn:schemas-microsoft-com:office:office" xmlns:oel="http://schemas.microsoft.com/office/2019/extlst" xmlns:r="http://schemas.openxmlformats.org/officeDocument/2006/relationships" xmlns:m="http://schemas.openxmlformats.org/officeDocument/2006/math" xmlns:v="urn:schemas-microsoft-com:vml" xmlns:wp14="http://schemas.microsoft.com/office/word/2010/wordprocessingDrawing" xmlns:wp="http://schemas.openxmlformats.org/drawingml/2006/wordprocessingDrawing" xmlns:w10="urn:schemas-microsoft-com:office:word" xmlns:w="http://schemas.openxmlformats.org/wordprocessingml/2006/main" xmlns:w14="http://schemas.microsoft.com/office/word/2010/wordml" xmlns:w15="http://schemas.microsoft.com/office/word/2012/wordml" xmlns:w16cex="http://schemas.microsoft.com/office/word/2018/wordml/cex" xmlns:w16cid="http://schemas.microsoft.com/office/word/2016/wordml/cid" xmlns:w16="http://schemas.microsoft.com/office/word/2018/wordml" xmlns:w16du="http://schemas.microsoft.com/office/word/2023/wordml/word16du" xmlns:w16sdtdh="http://schemas.microsoft.com/office/word/2020/wordml/sdtdatahash" xmlns:w16sdtfl="http://schemas.microsoft.com/office/word/2024/wordml/sdtformatlock" xmlns:w16se="http://schemas.microsoft.com/office/word/2015/wordml/symex" xmlns:wpg="http://schemas.microsoft.com/office/word/2010/wordprocessingGroup" xmlns:wpi="http://schemas.microsoft.com/office/word/2010/wordprocessingInk" xmlns:wne="http://schemas.microsoft.com/office/word/2006/wordml" xmlns:wps="http://schemas.microsoft.com/office/word/2010/wordprocessingShape" mc:Ignorable="w14 w15 w16se w16cid w16 w16cex w16sdtdh w16sdtfl w16du wp14">
+<w:document xmlns:wpc="http://schemas.microsoft.com/office/word/2010/wordprocessingCanvas" xmlns:cx="http://schemas.microsoft.com/office/drawing/2014/chartex" xmlns:mc="http://schemas.openxmlformats.org/markup-compatibility/2006" xmlns:o="urn:schemas-microsoft-com:office:office" xmlns:r="http://schemas.openxmlformats.org/officeDocument/2006/relationships" xmlns:m="http://schemas.openxmlformats.org/officeDocument/2006/math" xmlns:v="urn:schemas-microsoft-com:vml" xmlns:wp14="http://schemas.microsoft.com/office/word/2010/wordprocessingDrawing" xmlns:wp="http://schemas.openxmlformats.org/drawingml/2006/wordprocessingDrawing" xmlns:w10="urn:schemas-microsoft-com:office:word" xmlns:w="http://schemas.openxmlformats.org/wordprocessingml/2006/main" xmlns:w14="http://schemas.microsoft.com/office/word/2010/wordml" xmlns:w15="http://schemas.microsoft.com/office/word/2012/wordml" xmlns:w16se="http://schemas.microsoft.com/office/word/2015/wordml/symex" xmlns:wpg="http://schemas.microsoft.com/office/word/2010/wordprocessingGroup" xmlns:wpi="http://schemas.microsoft.com/office/word/2010/wordprocessingInk" xmlns:wne="http://schemas.microsoft.com/office/word/2006/wordml" xmlns:wps="http://schemas.microsoft.com/office/word/2010/wordprocessingShape" mc:Ignorable="w14 w15 w16se wp14">
   <w:body>
     <w:p>
       <w:pPr>
@@ -16,6 +16,7 @@
       <w:r>
         <w:rPr>
           <w:noProof/>
+          <w:lang w:eastAsia="en-IN"/>
         </w:rPr>
         <w:drawing>
           <wp:anchor distT="0" distB="0" distL="114300" distR="114300" simplePos="0" relativeHeight="251658240" behindDoc="0" locked="0" layoutInCell="1" allowOverlap="1" wp14:anchorId="2492A926" wp14:editId="38FD8360">
@@ -86,6 +87,16 @@
           <w:noProof/>
           <w:sz w:val="32"/>
           <w:szCs w:val="32"/>
+          <w:vertAlign w:val="subscript"/>
+        </w:rPr>
+        <w:t>=</w:t>
+      </w:r>
+      <w:r>
+        <w:rPr>
+          <w:rFonts w:ascii="Times New Roman" w:hAnsi="Times New Roman" w:cs="Times New Roman"/>
+          <w:noProof/>
+          <w:sz w:val="32"/>
+          <w:szCs w:val="32"/>
         </w:rPr>
         <w:t>Indian Institute of Technology Patna</w:t>
       </w:r>
@@ -260,8 +271,17 @@
           <w:rFonts w:ascii="Times New Roman" w:hAnsi="Times New Roman" w:cs="Times New Roman"/>
           <w:lang w:val="en-US"/>
         </w:rPr>
-        <w:t>Madan Kumar Jha</w:t>
-      </w:r>
+        <w:t xml:space="preserve">Madan Kumar </w:t>
+      </w:r>
+      <w:proofErr w:type="spellStart"/>
+      <w:r>
+        <w:rPr>
+          <w:rFonts w:ascii="Times New Roman" w:hAnsi="Times New Roman" w:cs="Times New Roman"/>
+          <w:lang w:val="en-US"/>
+        </w:rPr>
+        <w:t>Jha</w:t>
+      </w:r>
+      <w:proofErr w:type="spellEnd"/>
     </w:p>
     <w:p>
       <w:pPr>
@@ -369,7 +389,14 @@
           <w:rFonts w:ascii="Times New Roman" w:hAnsi="Times New Roman" w:cs="Times New Roman"/>
           <w:lang w:val="en-US"/>
         </w:rPr>
-        <w:t xml:space="preserve"> – 13/06/2025</w:t>
+        <w:t xml:space="preserve"> – 04/09</w:t>
+      </w:r>
+      <w:r>
+        <w:rPr>
+          <w:rFonts w:ascii="Times New Roman" w:hAnsi="Times New Roman" w:cs="Times New Roman"/>
+          <w:lang w:val="en-US"/>
+        </w:rPr>
+        <w:t>/2025</w:t>
       </w:r>
     </w:p>
     <w:p>
@@ -448,7 +475,21 @@
         <w:rPr>
           <w:rFonts w:ascii="Times New Roman" w:hAnsi="Times New Roman" w:cs="Times New Roman"/>
         </w:rPr>
-        <w:t>A Phase-Locked Loop (PLL) synchronizes the phase and frequency of a generated signal with a reference signal. A Type-II, 3rd order PLL consists of a Phase Frequency Detector (PFD), Charge Pump, Loop Filter, Voltage-Controlled Oscillator (VCO), and a Frequency Divider. The PFD, designed using a NOR latch, compares the phase and frequency of the input and feedback signals, generating UP and DOWN signals. The charge pump then converts these signals into an analog current, which is further smoothed by the loop filter consisting of R1, C1, and C2. This control voltage drives a current-starved VCO, generating a corresponding output frequency. The output is divided by a factor of 48 using a divider circuit, and the feedback is compared with the reference to achieve phase lock.</w:t>
+        <w:t xml:space="preserve">A Phase-Locked Loop (PLL) synchronizes the phase and frequency of a generated signal with a reference signal. A Type-II, 3rd order PLL consists of a Phase Frequency Detector (PFD), Charge Pump, Loop Filter, Voltage-Controlled Oscillator (VCO), and a Frequency Divider. The PFD, designed using a NOR latch, compares the phase and frequency of the input and feedback signals, generating UP and DOWN signals. The charge pump then converts these signals into an </w:t>
+      </w:r>
+      <w:proofErr w:type="spellStart"/>
+      <w:r>
+        <w:rPr>
+          <w:rFonts w:ascii="Times New Roman" w:hAnsi="Times New Roman" w:cs="Times New Roman"/>
+        </w:rPr>
+        <w:t>analog</w:t>
+      </w:r>
+      <w:proofErr w:type="spellEnd"/>
+      <w:r>
+        <w:rPr>
+          <w:rFonts w:ascii="Times New Roman" w:hAnsi="Times New Roman" w:cs="Times New Roman"/>
+        </w:rPr>
+        <w:t xml:space="preserve"> current, which is further smoothed by the loop filter consisting of R1, C1, and C2. This control voltage drives a current-starved VCO, generating a corresponding output frequency. The output is divided by a factor of 48 using a divider circuit, and the feedback is compared with the reference to achieve phase lock.</w:t>
       </w:r>
     </w:p>
     <w:p>
@@ -573,7 +614,7 @@
         <w:rPr>
           <w:rFonts w:ascii="Times New Roman" w:hAnsi="Times New Roman" w:cs="Times New Roman"/>
           <w:noProof/>
-          <w:lang w:val="en-US"/>
+          <w:lang w:eastAsia="en-IN"/>
         </w:rPr>
         <w:drawing>
           <wp:inline distT="0" distB="0" distL="0" distR="0" wp14:anchorId="5AC48B13" wp14:editId="41183111">
@@ -665,14 +706,13 @@
       <w:r>
         <w:rPr>
           <w:rFonts w:ascii="Times New Roman" w:hAnsi="Times New Roman" w:cs="Times New Roman"/>
-          <w:noProof/>
         </w:rPr>
         <w:lastRenderedPageBreak/>
         <w:drawing>
-          <wp:inline distT="0" distB="0" distL="0" distR="0" wp14:anchorId="40802680" wp14:editId="3F616157">
-            <wp:extent cx="6120130" cy="2063115"/>
+          <wp:inline distT="0" distB="0" distL="0" distR="0" wp14:anchorId="79400909" wp14:editId="5BB4F67B">
+            <wp:extent cx="6120130" cy="2598420"/>
             <wp:effectExtent l="0" t="0" r="0" b="0"/>
-            <wp:docPr id="293830889" name="Picture 2"/>
+            <wp:docPr id="1" name="Picture 1"/>
             <wp:cNvGraphicFramePr>
               <a:graphicFrameLocks xmlns:a="http://schemas.openxmlformats.org/drawingml/2006/main" noChangeAspect="1"/>
             </wp:cNvGraphicFramePr>
@@ -680,36 +720,23 @@
               <a:graphicData uri="http://schemas.openxmlformats.org/drawingml/2006/picture">
                 <pic:pic xmlns:pic="http://schemas.openxmlformats.org/drawingml/2006/picture">
                   <pic:nvPicPr>
-                    <pic:cNvPr id="0" name="Picture 3"/>
-                    <pic:cNvPicPr>
-                      <a:picLocks noChangeAspect="1" noChangeArrowheads="1"/>
-                    </pic:cNvPicPr>
+                    <pic:cNvPr id="1" name=""/>
+                    <pic:cNvPicPr/>
                   </pic:nvPicPr>
                   <pic:blipFill>
-                    <a:blip r:embed="rId8" cstate="print">
-                      <a:extLst>
-                        <a:ext uri="{28A0092B-C50C-407E-A947-70E740481C1C}">
-                          <a14:useLocalDpi xmlns:a14="http://schemas.microsoft.com/office/drawing/2010/main" val="0"/>
-                        </a:ext>
-                      </a:extLst>
-                    </a:blip>
-                    <a:srcRect/>
+                    <a:blip r:embed="rId8"/>
                     <a:stretch>
                       <a:fillRect/>
                     </a:stretch>
                   </pic:blipFill>
-                  <pic:spPr bwMode="auto">
+                  <pic:spPr>
                     <a:xfrm>
                       <a:off x="0" y="0"/>
-                      <a:ext cx="6120130" cy="2063115"/>
+                      <a:ext cx="6120130" cy="2598420"/>
                     </a:xfrm>
                     <a:prstGeom prst="rect">
                       <a:avLst/>
                     </a:prstGeom>
-                    <a:noFill/>
-                    <a:ln>
-                      <a:noFill/>
-                    </a:ln>
                   </pic:spPr>
                 </pic:pic>
               </a:graphicData>
@@ -729,26 +756,67 @@
         <w:rPr>
           <w:rFonts w:ascii="Times New Roman" w:hAnsi="Times New Roman" w:cs="Times New Roman"/>
         </w:rPr>
-        <w:t>Fig 2: PLL Schematic on Cadence</w:t>
-      </w:r>
-    </w:p>
-    <w:p>
-      <w:pPr>
-        <w:spacing w:line="240" w:lineRule="auto"/>
-        <w:rPr>
-          <w:rFonts w:ascii="Times New Roman" w:hAnsi="Times New Roman" w:cs="Times New Roman"/>
-        </w:rPr>
-      </w:pPr>
-      <w:r>
+        <w:t xml:space="preserve">Fig </w:t>
+      </w:r>
+      <w:proofErr w:type="gramStart"/>
+      <w:r>
+        <w:rPr>
+          <w:rFonts w:ascii="Times New Roman" w:hAnsi="Times New Roman" w:cs="Times New Roman"/>
+        </w:rPr>
+        <w:t>2:</w:t>
+      </w:r>
+      <w:r>
+        <w:rPr>
+          <w:rFonts w:ascii="Times New Roman" w:hAnsi="Times New Roman" w:cs="Times New Roman"/>
+        </w:rPr>
+        <w:t>Complete</w:t>
+      </w:r>
+      <w:proofErr w:type="gramEnd"/>
+      <w:r>
+        <w:rPr>
+          <w:rFonts w:ascii="Times New Roman" w:hAnsi="Times New Roman" w:cs="Times New Roman"/>
+        </w:rPr>
+        <w:t xml:space="preserve"> Schematic </w:t>
+      </w:r>
+      <w:r>
+        <w:rPr>
+          <w:rFonts w:ascii="Times New Roman" w:hAnsi="Times New Roman" w:cs="Times New Roman"/>
+        </w:rPr>
+        <w:t>of PLL i</w:t>
+      </w:r>
+      <w:r>
+        <w:rPr>
+          <w:rFonts w:ascii="Times New Roman" w:hAnsi="Times New Roman" w:cs="Times New Roman"/>
+        </w:rPr>
+        <w:t>n Cadence</w:t>
+      </w:r>
+    </w:p>
+    <w:p>
+      <w:pPr>
+        <w:spacing w:line="240" w:lineRule="auto"/>
+        <w:rPr>
+          <w:rFonts w:ascii="Times New Roman" w:hAnsi="Times New Roman" w:cs="Times New Roman"/>
+        </w:rPr>
+      </w:pPr>
+    </w:p>
+    <w:p>
+      <w:pPr>
+        <w:spacing w:line="240" w:lineRule="auto"/>
         <w:rPr>
           <w:rFonts w:ascii="Times New Roman" w:hAnsi="Times New Roman" w:cs="Times New Roman"/>
           <w:noProof/>
         </w:rPr>
+      </w:pPr>
+      <w:r>
+        <w:rPr>
+          <w:rFonts w:ascii="Times New Roman" w:hAnsi="Times New Roman" w:cs="Times New Roman"/>
+          <w:noProof/>
+        </w:rPr>
         <w:drawing>
-          <wp:inline distT="0" distB="0" distL="0" distR="0" wp14:anchorId="058524CA" wp14:editId="41886362">
-            <wp:extent cx="4146637" cy="2400300"/>
-            <wp:effectExtent l="0" t="0" r="6350" b="0"/>
-            <wp:docPr id="553004833" name="Picture 7"/>
+          <wp:inline distT="0" distB="0" distL="0" distR="0" wp14:anchorId="31F520B5" wp14:editId="7D6D36A5">
+            <wp:extent cx="6120130" cy="3359150"/>
+            <wp:effectExtent l="0" t="0" r="0" b="0"/>
+            <wp:docPr id="2" name="Picture 2"/>
             <wp:cNvGraphicFramePr>
               <a:graphicFrameLocks xmlns:a="http://schemas.openxmlformats.org/drawingml/2006/main" noChangeAspect="1"/>
             </wp:cNvGraphicFramePr>
@@ -756,36 +824,23 @@
               <a:graphicData uri="http://schemas.openxmlformats.org/drawingml/2006/picture">
                 <pic:pic xmlns:pic="http://schemas.openxmlformats.org/drawingml/2006/picture">
                   <pic:nvPicPr>
-                    <pic:cNvPr id="0" name="Picture 8"/>
-                    <pic:cNvPicPr>
-                      <a:picLocks noChangeAspect="1" noChangeArrowheads="1"/>
-                    </pic:cNvPicPr>
+                    <pic:cNvPr id="1" name=""/>
+                    <pic:cNvPicPr/>
                   </pic:nvPicPr>
                   <pic:blipFill>
-                    <a:blip r:embed="rId9" cstate="print">
-                      <a:extLst>
-                        <a:ext uri="{28A0092B-C50C-407E-A947-70E740481C1C}">
-                          <a14:useLocalDpi xmlns:a14="http://schemas.microsoft.com/office/drawing/2010/main" val="0"/>
-                        </a:ext>
-                      </a:extLst>
-                    </a:blip>
-                    <a:srcRect/>
+                    <a:blip r:embed="rId9"/>
                     <a:stretch>
                       <a:fillRect/>
                     </a:stretch>
                   </pic:blipFill>
-                  <pic:spPr bwMode="auto">
+                  <pic:spPr>
                     <a:xfrm>
                       <a:off x="0" y="0"/>
-                      <a:ext cx="4156479" cy="2405997"/>
+                      <a:ext cx="6120130" cy="3359150"/>
                     </a:xfrm>
                     <a:prstGeom prst="rect">
                       <a:avLst/>
                     </a:prstGeom>
-                    <a:noFill/>
-                    <a:ln>
-                      <a:noFill/>
-                    </a:ln>
                   </pic:spPr>
                 </pic:pic>
               </a:graphicData>
@@ -800,16 +855,54 @@
         </w:rPr>
         <w:t xml:space="preserve"> </w:t>
       </w:r>
-      <w:r>
+    </w:p>
+    <w:p>
+      <w:pPr>
+        <w:spacing w:line="240" w:lineRule="auto"/>
         <w:rPr>
           <w:rFonts w:ascii="Times New Roman" w:hAnsi="Times New Roman" w:cs="Times New Roman"/>
           <w:noProof/>
         </w:rPr>
+      </w:pPr>
+      <w:r>
+        <w:rPr>
+          <w:rFonts w:ascii="Times New Roman" w:hAnsi="Times New Roman" w:cs="Times New Roman"/>
+        </w:rPr>
+        <w:t>Fig 3 (a</w:t>
+      </w:r>
+      <w:proofErr w:type="gramStart"/>
+      <w:r>
+        <w:rPr>
+          <w:rFonts w:ascii="Times New Roman" w:hAnsi="Times New Roman" w:cs="Times New Roman"/>
+        </w:rPr>
+        <w:t>) :</w:t>
+      </w:r>
+      <w:proofErr w:type="gramEnd"/>
+      <w:r>
+        <w:rPr>
+          <w:rFonts w:ascii="Times New Roman" w:hAnsi="Times New Roman" w:cs="Times New Roman"/>
+        </w:rPr>
+        <w:t xml:space="preserve"> PFD Schematic on Cadence                                                 </w:t>
+      </w:r>
+    </w:p>
+    <w:p>
+      <w:pPr>
+        <w:spacing w:line="240" w:lineRule="auto"/>
+        <w:rPr>
+          <w:rFonts w:ascii="Times New Roman" w:hAnsi="Times New Roman" w:cs="Times New Roman"/>
+        </w:rPr>
+      </w:pPr>
+      <w:r>
+        <w:rPr>
+          <w:rFonts w:ascii="Times New Roman" w:hAnsi="Times New Roman" w:cs="Times New Roman"/>
+          <w:noProof/>
+        </w:rPr>
+        <w:lastRenderedPageBreak/>
         <w:drawing>
-          <wp:inline distT="0" distB="0" distL="0" distR="0" wp14:anchorId="558C08ED" wp14:editId="4353E963">
-            <wp:extent cx="1746250" cy="2395537"/>
-            <wp:effectExtent l="0" t="0" r="6350" b="5080"/>
-            <wp:docPr id="448416684" name="Picture 11"/>
+          <wp:inline distT="0" distB="0" distL="0" distR="0" wp14:anchorId="3BEE6938" wp14:editId="35FF48C6">
+            <wp:extent cx="6120130" cy="7085965"/>
+            <wp:effectExtent l="0" t="0" r="0" b="635"/>
+            <wp:docPr id="3" name="Picture 3"/>
             <wp:cNvGraphicFramePr>
               <a:graphicFrameLocks xmlns:a="http://schemas.openxmlformats.org/drawingml/2006/main" noChangeAspect="1"/>
             </wp:cNvGraphicFramePr>
@@ -817,36 +910,23 @@
               <a:graphicData uri="http://schemas.openxmlformats.org/drawingml/2006/picture">
                 <pic:pic xmlns:pic="http://schemas.openxmlformats.org/drawingml/2006/picture">
                   <pic:nvPicPr>
-                    <pic:cNvPr id="0" name="Picture 12"/>
-                    <pic:cNvPicPr>
-                      <a:picLocks noChangeAspect="1" noChangeArrowheads="1"/>
-                    </pic:cNvPicPr>
+                    <pic:cNvPr id="1" name=""/>
+                    <pic:cNvPicPr/>
                   </pic:nvPicPr>
                   <pic:blipFill>
-                    <a:blip r:embed="rId10">
-                      <a:extLst>
-                        <a:ext uri="{28A0092B-C50C-407E-A947-70E740481C1C}">
-                          <a14:useLocalDpi xmlns:a14="http://schemas.microsoft.com/office/drawing/2010/main" val="0"/>
-                        </a:ext>
-                      </a:extLst>
-                    </a:blip>
-                    <a:srcRect/>
+                    <a:blip r:embed="rId10"/>
                     <a:stretch>
                       <a:fillRect/>
                     </a:stretch>
                   </pic:blipFill>
-                  <pic:spPr bwMode="auto">
+                  <pic:spPr>
                     <a:xfrm>
                       <a:off x="0" y="0"/>
-                      <a:ext cx="1785816" cy="2449814"/>
+                      <a:ext cx="6120130" cy="7085965"/>
                     </a:xfrm>
                     <a:prstGeom prst="rect">
                       <a:avLst/>
                     </a:prstGeom>
-                    <a:noFill/>
-                    <a:ln>
-                      <a:noFill/>
-                    </a:ln>
                   </pic:spPr>
                 </pic:pic>
               </a:graphicData>
@@ -872,62 +952,52 @@
         <w:rPr>
           <w:rFonts w:ascii="Times New Roman" w:hAnsi="Times New Roman" w:cs="Times New Roman"/>
         </w:rPr>
-        <w:t xml:space="preserve">3 (a) </w:t>
-      </w:r>
-      <w:r>
-        <w:rPr>
-          <w:rFonts w:ascii="Times New Roman" w:hAnsi="Times New Roman" w:cs="Times New Roman"/>
-        </w:rPr>
-        <w:t>: PFD Schematic on Cad</w:t>
-      </w:r>
-      <w:r>
-        <w:rPr>
-          <w:rFonts w:ascii="Times New Roman" w:hAnsi="Times New Roman" w:cs="Times New Roman"/>
-        </w:rPr>
-        <w:t>e</w:t>
-      </w:r>
-      <w:r>
-        <w:rPr>
-          <w:rFonts w:ascii="Times New Roman" w:hAnsi="Times New Roman" w:cs="Times New Roman"/>
-        </w:rPr>
-        <w:t>nce</w:t>
-      </w:r>
-      <w:r>
-        <w:rPr>
-          <w:rFonts w:ascii="Times New Roman" w:hAnsi="Times New Roman" w:cs="Times New Roman"/>
-        </w:rPr>
-        <w:t xml:space="preserve">                                                 Fig </w:t>
-      </w:r>
-      <w:r>
-        <w:rPr>
-          <w:rFonts w:ascii="Times New Roman" w:hAnsi="Times New Roman" w:cs="Times New Roman"/>
-        </w:rPr>
-        <w:t xml:space="preserve">(b) </w:t>
-      </w:r>
-      <w:r>
-        <w:rPr>
-          <w:rFonts w:ascii="Times New Roman" w:hAnsi="Times New Roman" w:cs="Times New Roman"/>
-        </w:rPr>
-        <w:t>:Schematic of DFF used in PFD</w:t>
-      </w:r>
-    </w:p>
-    <w:p>
-      <w:pPr>
-        <w:spacing w:line="240" w:lineRule="auto"/>
-        <w:rPr>
-          <w:rFonts w:ascii="Times New Roman" w:hAnsi="Times New Roman" w:cs="Times New Roman"/>
-        </w:rPr>
-      </w:pPr>
-      <w:r>
-        <w:rPr>
-          <w:rFonts w:ascii="Times New Roman" w:hAnsi="Times New Roman" w:cs="Times New Roman"/>
-          <w:noProof/>
-        </w:rPr>
+        <w:t>3</w:t>
+      </w:r>
+      <w:r>
+        <w:rPr>
+          <w:rFonts w:ascii="Times New Roman" w:hAnsi="Times New Roman" w:cs="Times New Roman"/>
+        </w:rPr>
+        <w:t>(b</w:t>
+      </w:r>
+      <w:proofErr w:type="gramStart"/>
+      <w:r>
+        <w:rPr>
+          <w:rFonts w:ascii="Times New Roman" w:hAnsi="Times New Roman" w:cs="Times New Roman"/>
+        </w:rPr>
+        <w:t xml:space="preserve">) </w:t>
+      </w:r>
+      <w:r>
+        <w:rPr>
+          <w:rFonts w:ascii="Times New Roman" w:hAnsi="Times New Roman" w:cs="Times New Roman"/>
+        </w:rPr>
+        <w:t>:Schematic</w:t>
+      </w:r>
+      <w:proofErr w:type="gramEnd"/>
+      <w:r>
+        <w:rPr>
+          <w:rFonts w:ascii="Times New Roman" w:hAnsi="Times New Roman" w:cs="Times New Roman"/>
+        </w:rPr>
+        <w:t xml:space="preserve"> of DFF used in PFD</w:t>
+      </w:r>
+    </w:p>
+    <w:p>
+      <w:pPr>
+        <w:spacing w:line="240" w:lineRule="auto"/>
+        <w:rPr>
+          <w:rFonts w:ascii="Times New Roman" w:hAnsi="Times New Roman" w:cs="Times New Roman"/>
+        </w:rPr>
+      </w:pPr>
+      <w:r>
+        <w:rPr>
+          <w:rFonts w:ascii="Times New Roman" w:hAnsi="Times New Roman" w:cs="Times New Roman"/>
+        </w:rPr>
+        <w:lastRenderedPageBreak/>
         <w:drawing>
-          <wp:inline distT="0" distB="0" distL="0" distR="0" wp14:anchorId="38E9F14F" wp14:editId="20CB7947">
-            <wp:extent cx="6115050" cy="3479800"/>
-            <wp:effectExtent l="0" t="0" r="0" b="6350"/>
-            <wp:docPr id="306689342" name="Picture 8"/>
+          <wp:inline distT="0" distB="0" distL="0" distR="0" wp14:anchorId="54BED546" wp14:editId="4419B8F4">
+            <wp:extent cx="4933235" cy="4219200"/>
+            <wp:effectExtent l="0" t="0" r="1270" b="0"/>
+            <wp:docPr id="4" name="Picture 4"/>
             <wp:cNvGraphicFramePr>
               <a:graphicFrameLocks xmlns:a="http://schemas.openxmlformats.org/drawingml/2006/main" noChangeAspect="1"/>
             </wp:cNvGraphicFramePr>
@@ -935,36 +1005,23 @@
               <a:graphicData uri="http://schemas.openxmlformats.org/drawingml/2006/picture">
                 <pic:pic xmlns:pic="http://schemas.openxmlformats.org/drawingml/2006/picture">
                   <pic:nvPicPr>
-                    <pic:cNvPr id="0" name="Picture 9"/>
-                    <pic:cNvPicPr>
-                      <a:picLocks noChangeAspect="1" noChangeArrowheads="1"/>
-                    </pic:cNvPicPr>
+                    <pic:cNvPr id="1" name=""/>
+                    <pic:cNvPicPr/>
                   </pic:nvPicPr>
                   <pic:blipFill>
-                    <a:blip r:embed="rId11">
-                      <a:extLst>
-                        <a:ext uri="{28A0092B-C50C-407E-A947-70E740481C1C}">
-                          <a14:useLocalDpi xmlns:a14="http://schemas.microsoft.com/office/drawing/2010/main" val="0"/>
-                        </a:ext>
-                      </a:extLst>
-                    </a:blip>
-                    <a:srcRect/>
+                    <a:blip r:embed="rId11"/>
                     <a:stretch>
                       <a:fillRect/>
                     </a:stretch>
                   </pic:blipFill>
-                  <pic:spPr bwMode="auto">
+                  <pic:spPr>
                     <a:xfrm>
                       <a:off x="0" y="0"/>
-                      <a:ext cx="6115050" cy="3479800"/>
+                      <a:ext cx="4961533" cy="4243402"/>
                     </a:xfrm>
                     <a:prstGeom prst="rect">
                       <a:avLst/>
                     </a:prstGeom>
-                    <a:noFill/>
-                    <a:ln>
-                      <a:noFill/>
-                    </a:ln>
                   </pic:spPr>
                 </pic:pic>
               </a:graphicData>
@@ -984,47 +1041,69 @@
         <w:rPr>
           <w:rFonts w:ascii="Times New Roman" w:hAnsi="Times New Roman" w:cs="Times New Roman"/>
         </w:rPr>
-        <w:t xml:space="preserve">Fig </w:t>
-      </w:r>
-      <w:r>
-        <w:rPr>
-          <w:rFonts w:ascii="Times New Roman" w:hAnsi="Times New Roman" w:cs="Times New Roman"/>
-        </w:rPr>
-        <w:t>4</w:t>
-      </w:r>
-      <w:r>
-        <w:rPr>
-          <w:rFonts w:ascii="Times New Roman" w:hAnsi="Times New Roman" w:cs="Times New Roman"/>
-        </w:rPr>
-        <w:t>: Charge pump Schematic on Cadence</w:t>
-      </w:r>
-    </w:p>
-    <w:p>
-      <w:pPr>
-        <w:spacing w:line="240" w:lineRule="auto"/>
-        <w:rPr>
-          <w:rFonts w:ascii="Times New Roman" w:hAnsi="Times New Roman" w:cs="Times New Roman"/>
-        </w:rPr>
-      </w:pPr>
-    </w:p>
-    <w:p>
-      <w:pPr>
-        <w:spacing w:line="240" w:lineRule="auto"/>
-        <w:rPr>
-          <w:rFonts w:ascii="Times New Roman" w:hAnsi="Times New Roman" w:cs="Times New Roman"/>
-        </w:rPr>
-      </w:pPr>
-      <w:r>
-        <w:rPr>
-          <w:rFonts w:ascii="Times New Roman" w:hAnsi="Times New Roman" w:cs="Times New Roman"/>
-          <w:noProof/>
-        </w:rPr>
-        <w:lastRenderedPageBreak/>
+        <w:t>Fig</w:t>
+      </w:r>
+      <w:r>
+        <w:rPr>
+          <w:rFonts w:ascii="Times New Roman" w:hAnsi="Times New Roman" w:cs="Times New Roman"/>
+        </w:rPr>
+        <w:t xml:space="preserve"> 3</w:t>
+      </w:r>
+      <w:r>
+        <w:rPr>
+          <w:rFonts w:ascii="Times New Roman" w:hAnsi="Times New Roman" w:cs="Times New Roman"/>
+        </w:rPr>
+        <w:t xml:space="preserve"> (b</w:t>
+      </w:r>
+      <w:r>
+        <w:rPr>
+          <w:rFonts w:ascii="Times New Roman" w:hAnsi="Times New Roman" w:cs="Times New Roman"/>
+        </w:rPr>
+        <w:t>.1</w:t>
+      </w:r>
+      <w:proofErr w:type="gramStart"/>
+      <w:r>
+        <w:rPr>
+          <w:rFonts w:ascii="Times New Roman" w:hAnsi="Times New Roman" w:cs="Times New Roman"/>
+        </w:rPr>
+        <w:t xml:space="preserve">) </w:t>
+      </w:r>
+      <w:r>
+        <w:rPr>
+          <w:rFonts w:ascii="Times New Roman" w:hAnsi="Times New Roman" w:cs="Times New Roman"/>
+        </w:rPr>
+        <w:t>:Schematic</w:t>
+      </w:r>
+      <w:proofErr w:type="gramEnd"/>
+      <w:r>
+        <w:rPr>
+          <w:rFonts w:ascii="Times New Roman" w:hAnsi="Times New Roman" w:cs="Times New Roman"/>
+        </w:rPr>
+        <w:t xml:space="preserve"> of NOR Gate used in DFF</w:t>
+      </w:r>
+      <w:r>
+        <w:rPr>
+          <w:rFonts w:ascii="Times New Roman" w:hAnsi="Times New Roman" w:cs="Times New Roman"/>
+        </w:rPr>
+        <w:t xml:space="preserve"> used in PFD</w:t>
+      </w:r>
+    </w:p>
+    <w:p>
+      <w:pPr>
+        <w:spacing w:line="240" w:lineRule="auto"/>
+        <w:rPr>
+          <w:rFonts w:ascii="Times New Roman" w:hAnsi="Times New Roman" w:cs="Times New Roman"/>
+        </w:rPr>
+      </w:pPr>
+      <w:r>
+        <w:rPr>
+          <w:rFonts w:ascii="Times New Roman" w:hAnsi="Times New Roman" w:cs="Times New Roman"/>
+        </w:rPr>
         <w:drawing>
-          <wp:inline distT="0" distB="0" distL="0" distR="0" wp14:anchorId="685C0EA8" wp14:editId="34BC85AF">
-            <wp:extent cx="6120130" cy="2583815"/>
-            <wp:effectExtent l="0" t="0" r="0" b="6985"/>
-            <wp:docPr id="1639706400" name="Picture 9"/>
+          <wp:inline distT="0" distB="0" distL="0" distR="0" wp14:anchorId="134CC1D3" wp14:editId="77B6F495">
+            <wp:extent cx="4933676" cy="4190400"/>
+            <wp:effectExtent l="0" t="0" r="635" b="635"/>
+            <wp:docPr id="5" name="Picture 5"/>
             <wp:cNvGraphicFramePr>
               <a:graphicFrameLocks xmlns:a="http://schemas.openxmlformats.org/drawingml/2006/main" noChangeAspect="1"/>
             </wp:cNvGraphicFramePr>
@@ -1032,36 +1111,23 @@
               <a:graphicData uri="http://schemas.openxmlformats.org/drawingml/2006/picture">
                 <pic:pic xmlns:pic="http://schemas.openxmlformats.org/drawingml/2006/picture">
                   <pic:nvPicPr>
-                    <pic:cNvPr id="0" name="Picture 10"/>
-                    <pic:cNvPicPr>
-                      <a:picLocks noChangeAspect="1" noChangeArrowheads="1"/>
-                    </pic:cNvPicPr>
+                    <pic:cNvPr id="1" name=""/>
+                    <pic:cNvPicPr/>
                   </pic:nvPicPr>
                   <pic:blipFill>
-                    <a:blip r:embed="rId12" cstate="print">
-                      <a:extLst>
-                        <a:ext uri="{28A0092B-C50C-407E-A947-70E740481C1C}">
-                          <a14:useLocalDpi xmlns:a14="http://schemas.microsoft.com/office/drawing/2010/main" val="0"/>
-                        </a:ext>
-                      </a:extLst>
-                    </a:blip>
-                    <a:srcRect/>
+                    <a:blip r:embed="rId12"/>
                     <a:stretch>
                       <a:fillRect/>
                     </a:stretch>
                   </pic:blipFill>
-                  <pic:spPr bwMode="auto">
+                  <pic:spPr>
                     <a:xfrm>
                       <a:off x="0" y="0"/>
-                      <a:ext cx="6120130" cy="2583815"/>
+                      <a:ext cx="4938355" cy="4194374"/>
                     </a:xfrm>
                     <a:prstGeom prst="rect">
                       <a:avLst/>
                     </a:prstGeom>
-                    <a:noFill/>
-                    <a:ln>
-                      <a:noFill/>
-                    </a:ln>
                   </pic:spPr>
                 </pic:pic>
               </a:graphicData>
@@ -1087,40 +1153,64 @@
         <w:rPr>
           <w:rFonts w:ascii="Times New Roman" w:hAnsi="Times New Roman" w:cs="Times New Roman"/>
         </w:rPr>
-        <w:t>5</w:t>
-      </w:r>
-      <w:r>
-        <w:rPr>
-          <w:rFonts w:ascii="Times New Roman" w:hAnsi="Times New Roman" w:cs="Times New Roman"/>
-        </w:rPr>
-        <w:t>: VCO Schematic on Cadence</w:t>
-      </w:r>
-    </w:p>
-    <w:p>
-      <w:pPr>
-        <w:spacing w:line="240" w:lineRule="auto"/>
-        <w:rPr>
-          <w:rFonts w:ascii="Times New Roman" w:hAnsi="Times New Roman" w:cs="Times New Roman"/>
-        </w:rPr>
-      </w:pPr>
-    </w:p>
-    <w:p>
-      <w:pPr>
-        <w:spacing w:line="240" w:lineRule="auto"/>
-        <w:rPr>
-          <w:rFonts w:ascii="Times New Roman" w:hAnsi="Times New Roman" w:cs="Times New Roman"/>
-        </w:rPr>
-      </w:pPr>
-      <w:r>
-        <w:rPr>
-          <w:rFonts w:ascii="Times New Roman" w:hAnsi="Times New Roman" w:cs="Times New Roman"/>
-          <w:noProof/>
-        </w:rPr>
+        <w:t>3(c</w:t>
+      </w:r>
+      <w:proofErr w:type="gramStart"/>
+      <w:r>
+        <w:rPr>
+          <w:rFonts w:ascii="Times New Roman" w:hAnsi="Times New Roman" w:cs="Times New Roman"/>
+        </w:rPr>
+        <w:t xml:space="preserve">) </w:t>
+      </w:r>
+      <w:r>
+        <w:rPr>
+          <w:rFonts w:ascii="Times New Roman" w:hAnsi="Times New Roman" w:cs="Times New Roman"/>
+        </w:rPr>
+        <w:t>:Schematic</w:t>
+      </w:r>
+      <w:proofErr w:type="gramEnd"/>
+      <w:r>
+        <w:rPr>
+          <w:rFonts w:ascii="Times New Roman" w:hAnsi="Times New Roman" w:cs="Times New Roman"/>
+        </w:rPr>
+        <w:t xml:space="preserve"> of And</w:t>
+      </w:r>
+      <w:r>
+        <w:rPr>
+          <w:rFonts w:ascii="Times New Roman" w:hAnsi="Times New Roman" w:cs="Times New Roman"/>
+        </w:rPr>
+        <w:t xml:space="preserve"> Gate</w:t>
+      </w:r>
+      <w:r>
+        <w:rPr>
+          <w:rFonts w:ascii="Times New Roman" w:hAnsi="Times New Roman" w:cs="Times New Roman"/>
+        </w:rPr>
+        <w:t xml:space="preserve"> </w:t>
+      </w:r>
+      <w:r>
+        <w:rPr>
+          <w:rFonts w:ascii="Times New Roman" w:hAnsi="Times New Roman" w:cs="Times New Roman"/>
+        </w:rPr>
+        <w:t>used in PFD</w:t>
+      </w:r>
+    </w:p>
+    <w:p>
+      <w:pPr>
+        <w:spacing w:line="240" w:lineRule="auto"/>
+        <w:rPr>
+          <w:rFonts w:ascii="Times New Roman" w:hAnsi="Times New Roman" w:cs="Times New Roman"/>
+        </w:rPr>
+      </w:pPr>
+      <w:r>
+        <w:rPr>
+          <w:rFonts w:ascii="Times New Roman" w:hAnsi="Times New Roman" w:cs="Times New Roman"/>
+        </w:rPr>
+        <w:lastRenderedPageBreak/>
         <w:drawing>
-          <wp:inline distT="0" distB="0" distL="0" distR="0" wp14:anchorId="52C0850B" wp14:editId="2474ED33">
-            <wp:extent cx="6108700" cy="1219200"/>
-            <wp:effectExtent l="0" t="0" r="6350" b="0"/>
-            <wp:docPr id="1061082314" name="Picture 10"/>
+          <wp:inline distT="0" distB="0" distL="0" distR="0" wp14:anchorId="32D6C933" wp14:editId="626C0B54">
+            <wp:extent cx="6120130" cy="4862195"/>
+            <wp:effectExtent l="0" t="0" r="0" b="0"/>
+            <wp:docPr id="8" name="Picture 8"/>
             <wp:cNvGraphicFramePr>
               <a:graphicFrameLocks xmlns:a="http://schemas.openxmlformats.org/drawingml/2006/main" noChangeAspect="1"/>
             </wp:cNvGraphicFramePr>
@@ -1128,36 +1218,23 @@
               <a:graphicData uri="http://schemas.openxmlformats.org/drawingml/2006/picture">
                 <pic:pic xmlns:pic="http://schemas.openxmlformats.org/drawingml/2006/picture">
                   <pic:nvPicPr>
-                    <pic:cNvPr id="0" name="Picture 11"/>
-                    <pic:cNvPicPr>
-                      <a:picLocks noChangeAspect="1" noChangeArrowheads="1"/>
-                    </pic:cNvPicPr>
+                    <pic:cNvPr id="1" name=""/>
+                    <pic:cNvPicPr/>
                   </pic:nvPicPr>
                   <pic:blipFill>
-                    <a:blip r:embed="rId13" cstate="print">
-                      <a:extLst>
-                        <a:ext uri="{28A0092B-C50C-407E-A947-70E740481C1C}">
-                          <a14:useLocalDpi xmlns:a14="http://schemas.microsoft.com/office/drawing/2010/main" val="0"/>
-                        </a:ext>
-                      </a:extLst>
-                    </a:blip>
-                    <a:srcRect/>
+                    <a:blip r:embed="rId13"/>
                     <a:stretch>
                       <a:fillRect/>
                     </a:stretch>
                   </pic:blipFill>
-                  <pic:spPr bwMode="auto">
+                  <pic:spPr>
                     <a:xfrm>
                       <a:off x="0" y="0"/>
-                      <a:ext cx="6108700" cy="1219200"/>
+                      <a:ext cx="6120130" cy="4862195"/>
                     </a:xfrm>
                     <a:prstGeom prst="rect">
                       <a:avLst/>
                     </a:prstGeom>
-                    <a:noFill/>
-                    <a:ln>
-                      <a:noFill/>
-                    </a:ln>
                   </pic:spPr>
                 </pic:pic>
               </a:graphicData>
@@ -1183,32 +1260,51 @@
         <w:rPr>
           <w:rFonts w:ascii="Times New Roman" w:hAnsi="Times New Roman" w:cs="Times New Roman"/>
         </w:rPr>
-        <w:t>6 (a)</w:t>
-      </w:r>
-      <w:r>
-        <w:rPr>
-          <w:rFonts w:ascii="Times New Roman" w:hAnsi="Times New Roman" w:cs="Times New Roman"/>
-        </w:rPr>
-        <w:t>: Divider Schematic on Cadence</w:t>
-      </w:r>
-    </w:p>
-    <w:p>
-      <w:pPr>
-        <w:spacing w:line="240" w:lineRule="auto"/>
-        <w:rPr>
-          <w:rFonts w:ascii="Times New Roman" w:hAnsi="Times New Roman" w:cs="Times New Roman"/>
-        </w:rPr>
-      </w:pPr>
-      <w:r>
-        <w:rPr>
-          <w:rFonts w:ascii="Times New Roman" w:hAnsi="Times New Roman" w:cs="Times New Roman"/>
-          <w:noProof/>
+        <w:t>4</w:t>
+      </w:r>
+      <w:r>
+        <w:rPr>
+          <w:rFonts w:ascii="Times New Roman" w:hAnsi="Times New Roman" w:cs="Times New Roman"/>
+        </w:rPr>
+        <w:t xml:space="preserve">: </w:t>
+      </w:r>
+      <w:r>
+        <w:rPr>
+          <w:rFonts w:ascii="Times New Roman" w:hAnsi="Times New Roman" w:cs="Times New Roman"/>
+        </w:rPr>
+        <w:t>Charge pump Schematic i</w:t>
+      </w:r>
+      <w:r>
+        <w:rPr>
+          <w:rFonts w:ascii="Times New Roman" w:hAnsi="Times New Roman" w:cs="Times New Roman"/>
+        </w:rPr>
+        <w:t>n Cadence</w:t>
+      </w:r>
+    </w:p>
+    <w:p>
+      <w:pPr>
+        <w:spacing w:line="240" w:lineRule="auto"/>
+        <w:rPr>
+          <w:rFonts w:ascii="Times New Roman" w:hAnsi="Times New Roman" w:cs="Times New Roman"/>
+        </w:rPr>
+      </w:pPr>
+    </w:p>
+    <w:p>
+      <w:pPr>
+        <w:spacing w:line="240" w:lineRule="auto"/>
+        <w:rPr>
+          <w:rFonts w:ascii="Times New Roman" w:hAnsi="Times New Roman" w:cs="Times New Roman"/>
+        </w:rPr>
+      </w:pPr>
+      <w:r>
+        <w:rPr>
+          <w:rFonts w:ascii="Times New Roman" w:hAnsi="Times New Roman" w:cs="Times New Roman"/>
         </w:rPr>
         <w:drawing>
-          <wp:inline distT="0" distB="0" distL="0" distR="0" wp14:anchorId="21F4F0DC" wp14:editId="3F5E6C7E">
-            <wp:extent cx="6108700" cy="2597150"/>
-            <wp:effectExtent l="0" t="0" r="6350" b="0"/>
-            <wp:docPr id="614973038" name="Picture 12"/>
+          <wp:inline distT="0" distB="0" distL="0" distR="0" wp14:anchorId="4069F93F" wp14:editId="62FF9996">
+            <wp:extent cx="3785564" cy="3240000"/>
+            <wp:effectExtent l="0" t="0" r="5715" b="0"/>
+            <wp:docPr id="7" name="Picture 7"/>
             <wp:cNvGraphicFramePr>
               <a:graphicFrameLocks xmlns:a="http://schemas.openxmlformats.org/drawingml/2006/main" noChangeAspect="1"/>
             </wp:cNvGraphicFramePr>
@@ -1216,36 +1312,23 @@
               <a:graphicData uri="http://schemas.openxmlformats.org/drawingml/2006/picture">
                 <pic:pic xmlns:pic="http://schemas.openxmlformats.org/drawingml/2006/picture">
                   <pic:nvPicPr>
-                    <pic:cNvPr id="0" name="Picture 13"/>
-                    <pic:cNvPicPr>
-                      <a:picLocks noChangeAspect="1" noChangeArrowheads="1"/>
-                    </pic:cNvPicPr>
+                    <pic:cNvPr id="1" name=""/>
+                    <pic:cNvPicPr/>
                   </pic:nvPicPr>
                   <pic:blipFill>
-                    <a:blip r:embed="rId14" cstate="print">
-                      <a:extLst>
-                        <a:ext uri="{28A0092B-C50C-407E-A947-70E740481C1C}">
-                          <a14:useLocalDpi xmlns:a14="http://schemas.microsoft.com/office/drawing/2010/main" val="0"/>
-                        </a:ext>
-                      </a:extLst>
-                    </a:blip>
-                    <a:srcRect/>
+                    <a:blip r:embed="rId14"/>
                     <a:stretch>
                       <a:fillRect/>
                     </a:stretch>
                   </pic:blipFill>
-                  <pic:spPr bwMode="auto">
+                  <pic:spPr>
                     <a:xfrm>
                       <a:off x="0" y="0"/>
-                      <a:ext cx="6108700" cy="2597150"/>
+                      <a:ext cx="3807821" cy="3259049"/>
                     </a:xfrm>
                     <a:prstGeom prst="rect">
                       <a:avLst/>
                     </a:prstGeom>
-                    <a:noFill/>
-                    <a:ln>
-                      <a:noFill/>
-                    </a:ln>
                   </pic:spPr>
                 </pic:pic>
               </a:graphicData>
@@ -1265,6 +1348,235 @@
         <w:rPr>
           <w:rFonts w:ascii="Times New Roman" w:hAnsi="Times New Roman" w:cs="Times New Roman"/>
         </w:rPr>
+        <w:t>Fig 4</w:t>
+      </w:r>
+      <w:r>
+        <w:rPr>
+          <w:rFonts w:ascii="Times New Roman" w:hAnsi="Times New Roman" w:cs="Times New Roman"/>
+        </w:rPr>
+        <w:t>(a)</w:t>
+      </w:r>
+      <w:r>
+        <w:rPr>
+          <w:rFonts w:ascii="Times New Roman" w:hAnsi="Times New Roman" w:cs="Times New Roman"/>
+        </w:rPr>
+        <w:t xml:space="preserve">: </w:t>
+      </w:r>
+      <w:r>
+        <w:rPr>
+          <w:rFonts w:ascii="Times New Roman" w:hAnsi="Times New Roman" w:cs="Times New Roman"/>
+        </w:rPr>
+        <w:t>inverter schematic used in Charge pump</w:t>
+      </w:r>
+    </w:p>
+    <w:p>
+      <w:pPr>
+        <w:spacing w:line="240" w:lineRule="auto"/>
+        <w:rPr>
+          <w:rFonts w:ascii="Times New Roman" w:hAnsi="Times New Roman" w:cs="Times New Roman"/>
+        </w:rPr>
+      </w:pPr>
+      <w:r>
+        <w:rPr>
+          <w:rFonts w:ascii="Times New Roman" w:hAnsi="Times New Roman" w:cs="Times New Roman"/>
+        </w:rPr>
+        <w:lastRenderedPageBreak/>
+        <w:drawing>
+          <wp:inline distT="0" distB="0" distL="0" distR="0" wp14:anchorId="5D89E777" wp14:editId="503D1CA5">
+            <wp:extent cx="6119546" cy="3088800"/>
+            <wp:effectExtent l="0" t="0" r="0" b="0"/>
+            <wp:docPr id="9" name="Picture 9"/>
+            <wp:cNvGraphicFramePr>
+              <a:graphicFrameLocks xmlns:a="http://schemas.openxmlformats.org/drawingml/2006/main" noChangeAspect="1"/>
+            </wp:cNvGraphicFramePr>
+            <a:graphic xmlns:a="http://schemas.openxmlformats.org/drawingml/2006/main">
+              <a:graphicData uri="http://schemas.openxmlformats.org/drawingml/2006/picture">
+                <pic:pic xmlns:pic="http://schemas.openxmlformats.org/drawingml/2006/picture">
+                  <pic:nvPicPr>
+                    <pic:cNvPr id="1" name=""/>
+                    <pic:cNvPicPr/>
+                  </pic:nvPicPr>
+                  <pic:blipFill>
+                    <a:blip r:embed="rId15"/>
+                    <a:stretch>
+                      <a:fillRect/>
+                    </a:stretch>
+                  </pic:blipFill>
+                  <pic:spPr>
+                    <a:xfrm>
+                      <a:off x="0" y="0"/>
+                      <a:ext cx="6133475" cy="3095830"/>
+                    </a:xfrm>
+                    <a:prstGeom prst="rect">
+                      <a:avLst/>
+                    </a:prstGeom>
+                  </pic:spPr>
+                </pic:pic>
+              </a:graphicData>
+            </a:graphic>
+          </wp:inline>
+        </w:drawing>
+      </w:r>
+    </w:p>
+    <w:p>
+      <w:pPr>
+        <w:spacing w:line="240" w:lineRule="auto"/>
+        <w:rPr>
+          <w:rFonts w:ascii="Times New Roman" w:hAnsi="Times New Roman" w:cs="Times New Roman"/>
+        </w:rPr>
+      </w:pPr>
+      <w:r>
+        <w:rPr>
+          <w:rFonts w:ascii="Times New Roman" w:hAnsi="Times New Roman" w:cs="Times New Roman"/>
+        </w:rPr>
+        <w:t xml:space="preserve">Fig </w:t>
+      </w:r>
+      <w:r>
+        <w:rPr>
+          <w:rFonts w:ascii="Times New Roman" w:hAnsi="Times New Roman" w:cs="Times New Roman"/>
+        </w:rPr>
+        <w:t>5</w:t>
+      </w:r>
+      <w:r>
+        <w:rPr>
+          <w:rFonts w:ascii="Times New Roman" w:hAnsi="Times New Roman" w:cs="Times New Roman"/>
+        </w:rPr>
+        <w:t>: VCO Schematic on Cadence</w:t>
+      </w:r>
+    </w:p>
+    <w:p>
+      <w:pPr>
+        <w:spacing w:line="240" w:lineRule="auto"/>
+        <w:rPr>
+          <w:rFonts w:ascii="Times New Roman" w:hAnsi="Times New Roman" w:cs="Times New Roman"/>
+        </w:rPr>
+      </w:pPr>
+      <w:r>
+        <w:rPr>
+          <w:rFonts w:ascii="Times New Roman" w:hAnsi="Times New Roman" w:cs="Times New Roman"/>
+        </w:rPr>
+        <w:drawing>
+          <wp:inline distT="0" distB="0" distL="0" distR="0" wp14:anchorId="2654EB52" wp14:editId="0F521720">
+            <wp:extent cx="6120130" cy="2464435"/>
+            <wp:effectExtent l="0" t="0" r="0" b="0"/>
+            <wp:docPr id="10" name="Picture 10"/>
+            <wp:cNvGraphicFramePr>
+              <a:graphicFrameLocks xmlns:a="http://schemas.openxmlformats.org/drawingml/2006/main" noChangeAspect="1"/>
+            </wp:cNvGraphicFramePr>
+            <a:graphic xmlns:a="http://schemas.openxmlformats.org/drawingml/2006/main">
+              <a:graphicData uri="http://schemas.openxmlformats.org/drawingml/2006/picture">
+                <pic:pic xmlns:pic="http://schemas.openxmlformats.org/drawingml/2006/picture">
+                  <pic:nvPicPr>
+                    <pic:cNvPr id="1" name=""/>
+                    <pic:cNvPicPr/>
+                  </pic:nvPicPr>
+                  <pic:blipFill>
+                    <a:blip r:embed="rId16"/>
+                    <a:stretch>
+                      <a:fillRect/>
+                    </a:stretch>
+                  </pic:blipFill>
+                  <pic:spPr>
+                    <a:xfrm>
+                      <a:off x="0" y="0"/>
+                      <a:ext cx="6120130" cy="2464435"/>
+                    </a:xfrm>
+                    <a:prstGeom prst="rect">
+                      <a:avLst/>
+                    </a:prstGeom>
+                  </pic:spPr>
+                </pic:pic>
+              </a:graphicData>
+            </a:graphic>
+          </wp:inline>
+        </w:drawing>
+      </w:r>
+    </w:p>
+    <w:p>
+      <w:pPr>
+        <w:spacing w:line="240" w:lineRule="auto"/>
+        <w:rPr>
+          <w:rFonts w:ascii="Times New Roman" w:hAnsi="Times New Roman" w:cs="Times New Roman"/>
+        </w:rPr>
+      </w:pPr>
+      <w:r>
+        <w:rPr>
+          <w:rFonts w:ascii="Times New Roman" w:hAnsi="Times New Roman" w:cs="Times New Roman"/>
+        </w:rPr>
+        <w:t xml:space="preserve">Fig </w:t>
+      </w:r>
+      <w:r>
+        <w:rPr>
+          <w:rFonts w:ascii="Times New Roman" w:hAnsi="Times New Roman" w:cs="Times New Roman"/>
+        </w:rPr>
+        <w:t>6 (a)</w:t>
+      </w:r>
+      <w:r>
+        <w:rPr>
+          <w:rFonts w:ascii="Times New Roman" w:hAnsi="Times New Roman" w:cs="Times New Roman"/>
+        </w:rPr>
+        <w:t>: Divider Schematic on Cadence</w:t>
+      </w:r>
+    </w:p>
+    <w:p>
+      <w:pPr>
+        <w:spacing w:line="240" w:lineRule="auto"/>
+        <w:rPr>
+          <w:rFonts w:ascii="Times New Roman" w:hAnsi="Times New Roman" w:cs="Times New Roman"/>
+        </w:rPr>
+      </w:pPr>
+      <w:r>
+        <w:rPr>
+          <w:rFonts w:ascii="Times New Roman" w:hAnsi="Times New Roman" w:cs="Times New Roman"/>
+        </w:rPr>
+        <w:drawing>
+          <wp:inline distT="0" distB="0" distL="0" distR="0" wp14:anchorId="1241EDC5" wp14:editId="4C2160B2">
+            <wp:extent cx="6119709" cy="2707200"/>
+            <wp:effectExtent l="0" t="0" r="0" b="0"/>
+            <wp:docPr id="11" name="Picture 11"/>
+            <wp:cNvGraphicFramePr>
+              <a:graphicFrameLocks xmlns:a="http://schemas.openxmlformats.org/drawingml/2006/main" noChangeAspect="1"/>
+            </wp:cNvGraphicFramePr>
+            <a:graphic xmlns:a="http://schemas.openxmlformats.org/drawingml/2006/main">
+              <a:graphicData uri="http://schemas.openxmlformats.org/drawingml/2006/picture">
+                <pic:pic xmlns:pic="http://schemas.openxmlformats.org/drawingml/2006/picture">
+                  <pic:nvPicPr>
+                    <pic:cNvPr id="1" name=""/>
+                    <pic:cNvPicPr/>
+                  </pic:nvPicPr>
+                  <pic:blipFill>
+                    <a:blip r:embed="rId17"/>
+                    <a:stretch>
+                      <a:fillRect/>
+                    </a:stretch>
+                  </pic:blipFill>
+                  <pic:spPr>
+                    <a:xfrm>
+                      <a:off x="0" y="0"/>
+                      <a:ext cx="6136481" cy="2714620"/>
+                    </a:xfrm>
+                    <a:prstGeom prst="rect">
+                      <a:avLst/>
+                    </a:prstGeom>
+                  </pic:spPr>
+                </pic:pic>
+              </a:graphicData>
+            </a:graphic>
+          </wp:inline>
+        </w:drawing>
+      </w:r>
+    </w:p>
+    <w:p>
+      <w:pPr>
+        <w:spacing w:line="240" w:lineRule="auto"/>
+        <w:rPr>
+          <w:rFonts w:ascii="Times New Roman" w:hAnsi="Times New Roman" w:cs="Times New Roman"/>
+        </w:rPr>
+      </w:pPr>
+      <w:r>
+        <w:rPr>
+          <w:rFonts w:ascii="Times New Roman" w:hAnsi="Times New Roman" w:cs="Times New Roman"/>
+        </w:rPr>
         <w:t xml:space="preserve">Fig </w:t>
       </w:r>
       <w:r>
@@ -1303,79 +1615,9 @@
           <w:bCs/>
           <w:lang w:val="en-US"/>
         </w:rPr>
-        <w:t>Design the PLL</w:t>
-      </w:r>
-      <w:r>
-        <w:rPr>
-          <w:rFonts w:ascii="Times New Roman" w:hAnsi="Times New Roman" w:cs="Times New Roman"/>
-          <w:lang w:val="en-US"/>
-        </w:rPr>
-        <w:t xml:space="preserve"> </w:t>
-      </w:r>
-      <w:r>
-        <w:rPr>
-          <w:rFonts w:ascii="Times New Roman" w:hAnsi="Times New Roman" w:cs="Times New Roman"/>
-          <w:lang w:val="en-US"/>
-        </w:rPr>
-        <w:t xml:space="preserve">: </w:t>
-      </w:r>
-      <w:r>
-        <w:rPr>
-          <w:rFonts w:ascii="Times New Roman" w:hAnsi="Times New Roman" w:cs="Times New Roman"/>
-          <w:lang w:val="en-US"/>
-        </w:rPr>
-        <w:t>Finding R1, C1, C2, N to get fo=1.</w:t>
-      </w:r>
-      <w:r>
-        <w:rPr>
-          <w:rFonts w:ascii="Times New Roman" w:hAnsi="Times New Roman" w:cs="Times New Roman"/>
-          <w:lang w:val="en-US"/>
-        </w:rPr>
-        <w:t>94</w:t>
-      </w:r>
-      <w:r>
-        <w:rPr>
-          <w:rFonts w:ascii="Times New Roman" w:hAnsi="Times New Roman" w:cs="Times New Roman"/>
-          <w:lang w:val="en-US"/>
-        </w:rPr>
-        <w:t>2</w:t>
-      </w:r>
-      <w:r>
-        <w:rPr>
-          <w:rFonts w:ascii="Times New Roman" w:hAnsi="Times New Roman" w:cs="Times New Roman"/>
-          <w:lang w:val="en-US"/>
-        </w:rPr>
-        <w:t xml:space="preserve"> </w:t>
-      </w:r>
-      <w:r>
-        <w:rPr>
-          <w:rFonts w:ascii="Times New Roman" w:hAnsi="Times New Roman" w:cs="Times New Roman"/>
-          <w:lang w:val="en-US"/>
-        </w:rPr>
-        <w:t>G</w:t>
-      </w:r>
-      <w:r>
-        <w:rPr>
-          <w:rFonts w:ascii="Times New Roman" w:hAnsi="Times New Roman" w:cs="Times New Roman"/>
-          <w:lang w:val="en-US"/>
-        </w:rPr>
-        <w:t>H</w:t>
-      </w:r>
-      <w:r>
-        <w:rPr>
-          <w:rFonts w:ascii="Times New Roman" w:hAnsi="Times New Roman" w:cs="Times New Roman"/>
-          <w:lang w:val="en-US"/>
-        </w:rPr>
-        <w:t>z</w:t>
-      </w:r>
-    </w:p>
-    <w:p>
-      <w:pPr>
-        <w:spacing w:line="240" w:lineRule="auto"/>
-        <w:rPr>
-          <w:rFonts w:ascii="Times New Roman" w:hAnsi="Times New Roman" w:cs="Times New Roman"/>
-        </w:rPr>
-      </w:pPr>
+        <w:t xml:space="preserve">Design the </w:t>
+      </w:r>
+      <w:proofErr w:type="gramStart"/>
       <w:r>
         <w:rPr>
           <w:rFonts w:ascii="Times New Roman" w:hAnsi="Times New Roman" w:cs="Times New Roman"/>
@@ -1383,28 +1625,66 @@
           <w:bCs/>
           <w:lang w:val="en-US"/>
         </w:rPr>
-        <w:t>Given:</w:t>
-      </w:r>
-      <w:r>
-        <w:rPr>
-          <w:rFonts w:ascii="Times New Roman" w:hAnsi="Times New Roman" w:cs="Times New Roman"/>
-          <w:lang w:val="en-US"/>
-        </w:rPr>
-        <w:t xml:space="preserve"> (i) Reference frequency, f</w:t>
-      </w:r>
-      <w:r>
-        <w:rPr>
-          <w:rFonts w:ascii="Times New Roman" w:hAnsi="Times New Roman" w:cs="Times New Roman"/>
-          <w:lang w:val="en-US"/>
-        </w:rPr>
-        <w:t xml:space="preserve">ref= </w:t>
-      </w:r>
-      <w:r>
-        <w:rPr>
-          <w:rFonts w:ascii="Times New Roman" w:hAnsi="Times New Roman" w:cs="Times New Roman"/>
-          <w:lang w:val="en-US"/>
-        </w:rPr>
-        <w:t>40.4</w:t>
+        <w:t>PLL</w:t>
+      </w:r>
+      <w:r>
+        <w:rPr>
+          <w:rFonts w:ascii="Times New Roman" w:hAnsi="Times New Roman" w:cs="Times New Roman"/>
+          <w:lang w:val="en-US"/>
+        </w:rPr>
+        <w:t xml:space="preserve"> </w:t>
+      </w:r>
+      <w:r>
+        <w:rPr>
+          <w:rFonts w:ascii="Times New Roman" w:hAnsi="Times New Roman" w:cs="Times New Roman"/>
+          <w:lang w:val="en-US"/>
+        </w:rPr>
+        <w:t>:</w:t>
+      </w:r>
+      <w:proofErr w:type="gramEnd"/>
+      <w:r>
+        <w:rPr>
+          <w:rFonts w:ascii="Times New Roman" w:hAnsi="Times New Roman" w:cs="Times New Roman"/>
+          <w:lang w:val="en-US"/>
+        </w:rPr>
+        <w:t xml:space="preserve"> </w:t>
+      </w:r>
+      <w:r>
+        <w:rPr>
+          <w:rFonts w:ascii="Times New Roman" w:hAnsi="Times New Roman" w:cs="Times New Roman"/>
+          <w:lang w:val="en-US"/>
+        </w:rPr>
+        <w:t xml:space="preserve">Finding R1, C1, C2, N to get </w:t>
+      </w:r>
+      <w:proofErr w:type="spellStart"/>
+      <w:r>
+        <w:rPr>
+          <w:rFonts w:ascii="Times New Roman" w:hAnsi="Times New Roman" w:cs="Times New Roman"/>
+          <w:lang w:val="en-US"/>
+        </w:rPr>
+        <w:t>fo</w:t>
+      </w:r>
+      <w:proofErr w:type="spellEnd"/>
+      <w:r>
+        <w:rPr>
+          <w:rFonts w:ascii="Times New Roman" w:hAnsi="Times New Roman" w:cs="Times New Roman"/>
+          <w:lang w:val="en-US"/>
+        </w:rPr>
+        <w:t>=1.</w:t>
+      </w:r>
+      <w:r>
+        <w:rPr>
+          <w:rFonts w:ascii="Times New Roman" w:hAnsi="Times New Roman" w:cs="Times New Roman"/>
+          <w:lang w:val="en-US"/>
+        </w:rPr>
+        <w:t>8</w:t>
+      </w:r>
+      <w:r>
+        <w:rPr>
+          <w:rFonts w:ascii="Times New Roman" w:hAnsi="Times New Roman" w:cs="Times New Roman"/>
+          <w:lang w:val="en-US"/>
+        </w:rPr>
+        <w:t>4</w:t>
       </w:r>
       <w:r>
         <w:rPr>
@@ -1425,40 +1705,21 @@
           <w:rFonts w:ascii="Times New Roman" w:hAnsi="Times New Roman" w:cs="Times New Roman"/>
           <w:lang w:val="en-US"/>
         </w:rPr>
-        <w:t>MHz, (ii) fo=1.</w:t>
-      </w:r>
-      <w:r>
-        <w:rPr>
-          <w:rFonts w:ascii="Times New Roman" w:hAnsi="Times New Roman" w:cs="Times New Roman"/>
-          <w:lang w:val="en-US"/>
-        </w:rPr>
-        <w:t>94</w:t>
-      </w:r>
-      <w:r>
-        <w:rPr>
-          <w:rFonts w:ascii="Times New Roman" w:hAnsi="Times New Roman" w:cs="Times New Roman"/>
-          <w:lang w:val="en-US"/>
-        </w:rPr>
-        <w:t>2</w:t>
-      </w:r>
-      <w:r>
-        <w:rPr>
-          <w:rFonts w:ascii="Times New Roman" w:hAnsi="Times New Roman" w:cs="Times New Roman"/>
-          <w:lang w:val="en-US"/>
-        </w:rPr>
-        <w:t xml:space="preserve">GHz (iii) </w:t>
-      </w:r>
-      <w:r>
-        <w:rPr>
-          <w:rFonts w:ascii="Times New Roman" w:hAnsi="Times New Roman" w:cs="Times New Roman"/>
-        </w:rPr>
-        <w:t>ζ</w:t>
-      </w:r>
-      <w:r>
-        <w:rPr>
-          <w:rFonts w:ascii="Times New Roman" w:hAnsi="Times New Roman" w:cs="Times New Roman"/>
-        </w:rPr>
-        <w:t>=1</w:t>
+        <w:t>G</w:t>
+      </w:r>
+      <w:r>
+        <w:rPr>
+          <w:rFonts w:ascii="Times New Roman" w:hAnsi="Times New Roman" w:cs="Times New Roman"/>
+          <w:lang w:val="en-US"/>
+        </w:rPr>
+        <w:t>H</w:t>
+      </w:r>
+      <w:r>
+        <w:rPr>
+          <w:rFonts w:ascii="Times New Roman" w:hAnsi="Times New Roman" w:cs="Times New Roman"/>
+          <w:lang w:val="en-US"/>
+        </w:rPr>
+        <w:t>z</w:t>
       </w:r>
     </w:p>
     <w:p>
@@ -1473,54 +1734,242 @@
           <w:rFonts w:ascii="Times New Roman" w:hAnsi="Times New Roman" w:cs="Times New Roman"/>
           <w:b/>
           <w:bCs/>
-        </w:rPr>
-        <w:t>Use</w:t>
-      </w:r>
+          <w:lang w:val="en-US"/>
+        </w:rPr>
+        <w:t>Given:</w:t>
+      </w:r>
+      <w:r>
+        <w:rPr>
+          <w:rFonts w:ascii="Times New Roman" w:hAnsi="Times New Roman" w:cs="Times New Roman"/>
+          <w:lang w:val="en-US"/>
+        </w:rPr>
+        <w:t xml:space="preserve"> (</w:t>
+      </w:r>
+      <w:proofErr w:type="spellStart"/>
+      <w:r>
+        <w:rPr>
+          <w:rFonts w:ascii="Times New Roman" w:hAnsi="Times New Roman" w:cs="Times New Roman"/>
+          <w:lang w:val="en-US"/>
+        </w:rPr>
+        <w:t>i</w:t>
+      </w:r>
+      <w:proofErr w:type="spellEnd"/>
+      <w:r>
+        <w:rPr>
+          <w:rFonts w:ascii="Times New Roman" w:hAnsi="Times New Roman" w:cs="Times New Roman"/>
+          <w:lang w:val="en-US"/>
+        </w:rPr>
+        <w:t xml:space="preserve">) Reference frequency, </w:t>
+      </w:r>
+      <w:proofErr w:type="spellStart"/>
+      <w:r>
+        <w:rPr>
+          <w:rFonts w:ascii="Times New Roman" w:hAnsi="Times New Roman" w:cs="Times New Roman"/>
+          <w:lang w:val="en-US"/>
+        </w:rPr>
+        <w:t>f</w:t>
+      </w:r>
+      <w:r>
+        <w:rPr>
+          <w:rFonts w:ascii="Times New Roman" w:hAnsi="Times New Roman" w:cs="Times New Roman"/>
+          <w:lang w:val="en-US"/>
+        </w:rPr>
+        <w:t>ref</w:t>
+      </w:r>
+      <w:proofErr w:type="spellEnd"/>
+      <w:r>
+        <w:rPr>
+          <w:rFonts w:ascii="Times New Roman" w:hAnsi="Times New Roman" w:cs="Times New Roman"/>
+          <w:lang w:val="en-US"/>
+        </w:rPr>
+        <w:t xml:space="preserve">= </w:t>
+      </w:r>
+      <w:r>
+        <w:rPr>
+          <w:rFonts w:ascii="Times New Roman" w:hAnsi="Times New Roman" w:cs="Times New Roman"/>
+          <w:lang w:val="en-US"/>
+        </w:rPr>
+        <w:t>38.45</w:t>
+      </w:r>
+      <w:r>
+        <w:rPr>
+          <w:rFonts w:ascii="Times New Roman" w:hAnsi="Times New Roman" w:cs="Times New Roman"/>
+          <w:lang w:val="en-US"/>
+        </w:rPr>
+        <w:t xml:space="preserve"> </w:t>
+      </w:r>
+      <w:r>
+        <w:rPr>
+          <w:rFonts w:ascii="Times New Roman" w:hAnsi="Times New Roman" w:cs="Times New Roman"/>
+          <w:lang w:val="en-US"/>
+        </w:rPr>
+        <w:t xml:space="preserve">MHz, (ii) </w:t>
+      </w:r>
+      <w:proofErr w:type="spellStart"/>
+      <w:r>
+        <w:rPr>
+          <w:rFonts w:ascii="Times New Roman" w:hAnsi="Times New Roman" w:cs="Times New Roman"/>
+          <w:lang w:val="en-US"/>
+        </w:rPr>
+        <w:t>fo</w:t>
+      </w:r>
+      <w:proofErr w:type="spellEnd"/>
+      <w:r>
+        <w:rPr>
+          <w:rFonts w:ascii="Times New Roman" w:hAnsi="Times New Roman" w:cs="Times New Roman"/>
+          <w:lang w:val="en-US"/>
+        </w:rPr>
+        <w:t>=1.</w:t>
+      </w:r>
+      <w:r>
+        <w:rPr>
+          <w:rFonts w:ascii="Times New Roman" w:hAnsi="Times New Roman" w:cs="Times New Roman"/>
+          <w:lang w:val="en-US"/>
+        </w:rPr>
+        <w:t>846</w:t>
+      </w:r>
+      <w:r>
+        <w:rPr>
+          <w:rFonts w:ascii="Times New Roman" w:hAnsi="Times New Roman" w:cs="Times New Roman"/>
+          <w:lang w:val="en-US"/>
+        </w:rPr>
+        <w:t xml:space="preserve">GHz (iii) </w:t>
+      </w:r>
+      <w:r>
+        <w:rPr>
+          <w:rFonts w:ascii="Times New Roman" w:hAnsi="Times New Roman" w:cs="Times New Roman"/>
+        </w:rPr>
+        <w:t>ζ</w:t>
+      </w:r>
+      <w:r>
+        <w:rPr>
+          <w:rFonts w:ascii="Times New Roman" w:hAnsi="Times New Roman" w:cs="Times New Roman"/>
+        </w:rPr>
+        <w:t>=1</w:t>
+      </w:r>
+    </w:p>
+    <w:p>
+      <w:pPr>
+        <w:spacing w:line="240" w:lineRule="auto"/>
+        <w:rPr>
+          <w:rFonts w:ascii="Times New Roman" w:hAnsi="Times New Roman" w:cs="Times New Roman"/>
+        </w:rPr>
+      </w:pPr>
       <w:r>
         <w:rPr>
           <w:rFonts w:ascii="Times New Roman" w:hAnsi="Times New Roman" w:cs="Times New Roman"/>
           <w:b/>
           <w:bCs/>
         </w:rPr>
+        <w:t>Use</w:t>
+      </w:r>
+      <w:r>
+        <w:rPr>
+          <w:rFonts w:ascii="Times New Roman" w:hAnsi="Times New Roman" w:cs="Times New Roman"/>
+          <w:b/>
+          <w:bCs/>
+        </w:rPr>
         <w:t xml:space="preserve"> </w:t>
       </w:r>
       <w:r>
         <w:rPr>
           <w:rFonts w:ascii="Times New Roman" w:hAnsi="Times New Roman" w:cs="Times New Roman"/>
         </w:rPr>
-        <w:t xml:space="preserve">Charge pump current Ip = 100 uA, VCO Gain, KVCO = </w:t>
-      </w:r>
-      <w:r>
-        <w:rPr>
-          <w:rFonts w:ascii="Times New Roman" w:hAnsi="Times New Roman" w:cs="Times New Roman"/>
-        </w:rPr>
-        <w:t>112.5 MHz</w:t>
-      </w:r>
-      <w:r>
-        <w:rPr>
-          <w:rFonts w:ascii="Times New Roman" w:hAnsi="Times New Roman" w:cs="Times New Roman"/>
-        </w:rPr>
-        <w:t xml:space="preserve"> ( Experimently get from VCO experiment ) </w:t>
-      </w:r>
-    </w:p>
-    <w:p>
-      <w:pPr>
-        <w:spacing w:line="240" w:lineRule="auto"/>
-        <w:rPr>
-          <w:rFonts w:ascii="Times New Roman" w:hAnsi="Times New Roman" w:cs="Times New Roman"/>
-        </w:rPr>
-      </w:pPr>
-      <w:r>
-        <w:rPr>
-          <w:rFonts w:ascii="Times New Roman" w:hAnsi="Times New Roman" w:cs="Times New Roman"/>
-        </w:rPr>
-        <w:lastRenderedPageBreak/>
+        <w:t xml:space="preserve">Charge pump current </w:t>
+      </w:r>
+      <w:proofErr w:type="spellStart"/>
+      <w:r>
+        <w:rPr>
+          <w:rFonts w:ascii="Times New Roman" w:hAnsi="Times New Roman" w:cs="Times New Roman"/>
+        </w:rPr>
+        <w:t>Ip</w:t>
+      </w:r>
+      <w:proofErr w:type="spellEnd"/>
+      <w:r>
+        <w:rPr>
+          <w:rFonts w:ascii="Times New Roman" w:hAnsi="Times New Roman" w:cs="Times New Roman"/>
+        </w:rPr>
+        <w:t xml:space="preserve"> = 100 </w:t>
+      </w:r>
+      <w:proofErr w:type="spellStart"/>
+      <w:r>
+        <w:rPr>
+          <w:rFonts w:ascii="Times New Roman" w:hAnsi="Times New Roman" w:cs="Times New Roman"/>
+        </w:rPr>
+        <w:t>uA</w:t>
+      </w:r>
+      <w:proofErr w:type="spellEnd"/>
+      <w:r>
+        <w:rPr>
+          <w:rFonts w:ascii="Times New Roman" w:hAnsi="Times New Roman" w:cs="Times New Roman"/>
+        </w:rPr>
+        <w:t xml:space="preserve">, VCO Gain, KVCO = </w:t>
+      </w:r>
+      <w:r>
+        <w:rPr>
+          <w:rFonts w:ascii="Times New Roman" w:hAnsi="Times New Roman" w:cs="Times New Roman"/>
+        </w:rPr>
+        <w:t>949</w:t>
+      </w:r>
+      <w:r>
+        <w:rPr>
+          <w:rFonts w:ascii="Times New Roman" w:hAnsi="Times New Roman" w:cs="Times New Roman"/>
+        </w:rPr>
+        <w:t xml:space="preserve"> MHz</w:t>
+      </w:r>
+      <w:r>
+        <w:rPr>
+          <w:rFonts w:ascii="Times New Roman" w:hAnsi="Times New Roman" w:cs="Times New Roman"/>
+        </w:rPr>
+        <w:t>/V</w:t>
+      </w:r>
+      <w:r>
+        <w:rPr>
+          <w:rFonts w:ascii="Times New Roman" w:hAnsi="Times New Roman" w:cs="Times New Roman"/>
+        </w:rPr>
         <w:t xml:space="preserve"> </w:t>
       </w:r>
+      <w:proofErr w:type="gramStart"/>
+      <w:r>
+        <w:rPr>
+          <w:rFonts w:ascii="Times New Roman" w:hAnsi="Times New Roman" w:cs="Times New Roman"/>
+        </w:rPr>
+        <w:t xml:space="preserve">( </w:t>
+      </w:r>
+      <w:proofErr w:type="spellStart"/>
+      <w:r>
+        <w:rPr>
+          <w:rFonts w:ascii="Times New Roman" w:hAnsi="Times New Roman" w:cs="Times New Roman"/>
+        </w:rPr>
+        <w:t>Experimently</w:t>
+      </w:r>
+      <w:proofErr w:type="spellEnd"/>
+      <w:proofErr w:type="gramEnd"/>
+      <w:r>
+        <w:rPr>
+          <w:rFonts w:ascii="Times New Roman" w:hAnsi="Times New Roman" w:cs="Times New Roman"/>
+        </w:rPr>
+        <w:t xml:space="preserve"> get from VCO experiment ) </w:t>
+      </w:r>
+    </w:p>
+    <w:p>
+      <w:pPr>
+        <w:spacing w:line="240" w:lineRule="auto"/>
+        <w:rPr>
+          <w:rFonts w:ascii="Times New Roman" w:hAnsi="Times New Roman" w:cs="Times New Roman"/>
+        </w:rPr>
+      </w:pPr>
+      <w:r>
+        <w:rPr>
+          <w:rFonts w:ascii="Times New Roman" w:hAnsi="Times New Roman" w:cs="Times New Roman"/>
+        </w:rPr>
+        <w:t xml:space="preserve"> </w:t>
+      </w:r>
       <w:r>
         <w:rPr>
           <w:rFonts w:ascii="Times New Roman" w:hAnsi="Times New Roman" w:cs="Times New Roman"/>
           <w:noProof/>
+          <w:lang w:eastAsia="en-IN"/>
         </w:rPr>
         <w:drawing>
           <wp:inline distT="0" distB="0" distL="0" distR="0" wp14:anchorId="13CAD68D" wp14:editId="38685850">
@@ -1538,7 +1987,7 @@
                     <pic:cNvPicPr/>
                   </pic:nvPicPr>
                   <pic:blipFill>
-                    <a:blip r:embed="rId15"/>
+                    <a:blip r:embed="rId18"/>
                     <a:stretch>
                       <a:fillRect/>
                     </a:stretch>
@@ -1568,6 +2017,7 @@
         <w:rPr>
           <w:rFonts w:ascii="Times New Roman" w:hAnsi="Times New Roman" w:cs="Times New Roman"/>
           <w:noProof/>
+          <w:lang w:eastAsia="en-IN"/>
         </w:rPr>
         <w:drawing>
           <wp:inline distT="0" distB="0" distL="0" distR="0" wp14:anchorId="3CC9F90E" wp14:editId="08B51433">
@@ -1585,7 +2035,7 @@
                     <pic:cNvPicPr/>
                   </pic:nvPicPr>
                   <pic:blipFill>
-                    <a:blip r:embed="rId16"/>
+                    <a:blip r:embed="rId19"/>
                     <a:stretch>
                       <a:fillRect/>
                     </a:stretch>
@@ -1615,6 +2065,7 @@
         <w:rPr>
           <w:rFonts w:ascii="Times New Roman" w:hAnsi="Times New Roman" w:cs="Times New Roman"/>
           <w:noProof/>
+          <w:lang w:eastAsia="en-IN"/>
         </w:rPr>
         <w:drawing>
           <wp:inline distT="0" distB="0" distL="0" distR="0" wp14:anchorId="34F2F36D" wp14:editId="0574E64E">
@@ -1632,7 +2083,7 @@
                     <pic:cNvPicPr/>
                   </pic:nvPicPr>
                   <pic:blipFill>
-                    <a:blip r:embed="rId17"/>
+                    <a:blip r:embed="rId20"/>
                     <a:stretch>
                       <a:fillRect/>
                     </a:stretch>
@@ -1743,7 +2194,7 @@
           <w:rFonts w:ascii="Times New Roman" w:hAnsi="Times New Roman" w:cs="Times New Roman"/>
           <w:lang w:val="en-US"/>
         </w:rPr>
-        <w:t>16</w:t>
+        <w:t>14.94</w:t>
       </w:r>
       <w:r>
         <w:rPr>
@@ -1773,14 +2224,28 @@
           <w:rFonts w:ascii="Times New Roman" w:hAnsi="Times New Roman" w:cs="Times New Roman"/>
           <w:lang w:val="en-US"/>
         </w:rPr>
-        <w:t xml:space="preserve">1.6 </w:t>
-      </w:r>
-      <w:r>
-        <w:rPr>
-          <w:rFonts w:ascii="Times New Roman" w:hAnsi="Times New Roman" w:cs="Times New Roman"/>
-          <w:lang w:val="en-US"/>
-        </w:rPr>
-        <w:t>Pf,</w:t>
+        <w:t>1.494</w:t>
+      </w:r>
+      <w:r>
+        <w:rPr>
+          <w:rFonts w:ascii="Times New Roman" w:hAnsi="Times New Roman" w:cs="Times New Roman"/>
+          <w:lang w:val="en-US"/>
+        </w:rPr>
+        <w:t xml:space="preserve"> </w:t>
+      </w:r>
+      <w:r>
+        <w:rPr>
+          <w:rFonts w:ascii="Times New Roman" w:hAnsi="Times New Roman" w:cs="Times New Roman"/>
+          <w:lang w:val="en-US"/>
+        </w:rPr>
+        <w:t>p</w:t>
+      </w:r>
+      <w:r>
+        <w:rPr>
+          <w:rFonts w:ascii="Times New Roman" w:hAnsi="Times New Roman" w:cs="Times New Roman"/>
+          <w:lang w:val="en-US"/>
+        </w:rPr>
+        <w:t>f,</w:t>
       </w:r>
     </w:p>
     <w:p>
@@ -1810,37 +2275,7 @@
           <w:rFonts w:ascii="Times New Roman" w:hAnsi="Times New Roman" w:cs="Times New Roman"/>
           <w:lang w:val="en-US"/>
         </w:rPr>
-        <w:t>2.66</w:t>
-      </w:r>
-      <w:r>
-        <w:rPr>
-          <w:rFonts w:ascii="Times New Roman" w:hAnsi="Times New Roman" w:cs="Times New Roman"/>
-          <w:lang w:val="en-US"/>
-        </w:rPr>
-        <w:t xml:space="preserve"> Kohm,</w:t>
-      </w:r>
-    </w:p>
-    <w:p>
-      <w:pPr>
-        <w:spacing w:line="240" w:lineRule="auto"/>
-        <w:rPr>
-          <w:rFonts w:ascii="Times New Roman" w:hAnsi="Times New Roman" w:cs="Times New Roman"/>
-          <w:lang w:val="en-US"/>
-        </w:rPr>
-      </w:pPr>
-      <w:r>
-        <w:rPr>
-          <w:rFonts w:ascii="Times New Roman" w:hAnsi="Times New Roman" w:cs="Times New Roman"/>
-          <w:lang w:val="en-US"/>
-        </w:rPr>
-        <w:t xml:space="preserve">Kvco = </w:t>
-      </w:r>
-      <w:r>
-        <w:rPr>
-          <w:rFonts w:ascii="Times New Roman" w:hAnsi="Times New Roman" w:cs="Times New Roman"/>
-          <w:lang w:val="en-US"/>
-        </w:rPr>
-        <w:t>112.5</w:t>
+        <w:t>3.79</w:t>
       </w:r>
       <w:r>
         <w:rPr>
@@ -1849,6 +2284,61 @@
         </w:rPr>
         <w:t xml:space="preserve"> </w:t>
       </w:r>
+      <w:proofErr w:type="spellStart"/>
+      <w:r>
+        <w:rPr>
+          <w:rFonts w:ascii="Times New Roman" w:hAnsi="Times New Roman" w:cs="Times New Roman"/>
+          <w:lang w:val="en-US"/>
+        </w:rPr>
+        <w:t>Kohm</w:t>
+      </w:r>
+      <w:proofErr w:type="spellEnd"/>
+      <w:r>
+        <w:rPr>
+          <w:rFonts w:ascii="Times New Roman" w:hAnsi="Times New Roman" w:cs="Times New Roman"/>
+          <w:lang w:val="en-US"/>
+        </w:rPr>
+        <w:t>,</w:t>
+      </w:r>
+    </w:p>
+    <w:p>
+      <w:pPr>
+        <w:spacing w:line="240" w:lineRule="auto"/>
+        <w:rPr>
+          <w:rFonts w:ascii="Times New Roman" w:hAnsi="Times New Roman" w:cs="Times New Roman"/>
+          <w:lang w:val="en-US"/>
+        </w:rPr>
+      </w:pPr>
+      <w:proofErr w:type="spellStart"/>
+      <w:r>
+        <w:rPr>
+          <w:rFonts w:ascii="Times New Roman" w:hAnsi="Times New Roman" w:cs="Times New Roman"/>
+          <w:lang w:val="en-US"/>
+        </w:rPr>
+        <w:t>Kvco</w:t>
+      </w:r>
+      <w:proofErr w:type="spellEnd"/>
+      <w:r>
+        <w:rPr>
+          <w:rFonts w:ascii="Times New Roman" w:hAnsi="Times New Roman" w:cs="Times New Roman"/>
+          <w:lang w:val="en-US"/>
+        </w:rPr>
+        <w:t xml:space="preserve"> = </w:t>
+      </w:r>
+      <w:r>
+        <w:rPr>
+          <w:rFonts w:ascii="Times New Roman" w:hAnsi="Times New Roman" w:cs="Times New Roman"/>
+          <w:lang w:val="en-US"/>
+        </w:rPr>
+        <w:t>949</w:t>
+      </w:r>
+      <w:r>
+        <w:rPr>
+          <w:rFonts w:ascii="Times New Roman" w:hAnsi="Times New Roman" w:cs="Times New Roman"/>
+          <w:lang w:val="en-US"/>
+        </w:rPr>
+        <w:t xml:space="preserve"> </w:t>
+      </w:r>
       <w:r>
         <w:rPr>
           <w:rFonts w:ascii="Times New Roman" w:hAnsi="Times New Roman" w:cs="Times New Roman"/>
@@ -1884,14 +2374,13 @@
       <w:r>
         <w:rPr>
           <w:rFonts w:ascii="Times New Roman" w:hAnsi="Times New Roman" w:cs="Times New Roman"/>
-          <w:noProof/>
           <w:lang w:val="en-US"/>
         </w:rPr>
         <w:drawing>
-          <wp:inline distT="0" distB="0" distL="0" distR="0" wp14:anchorId="0CFBA272" wp14:editId="188848D2">
-            <wp:extent cx="6826250" cy="2863850"/>
-            <wp:effectExtent l="0" t="0" r="0" b="0"/>
-            <wp:docPr id="1368093885" name="Picture 3"/>
+          <wp:inline distT="0" distB="0" distL="0" distR="0" wp14:anchorId="59A0706C" wp14:editId="5D19122B">
+            <wp:extent cx="6778566" cy="3096000"/>
+            <wp:effectExtent l="0" t="0" r="3810" b="9525"/>
+            <wp:docPr id="12" name="Picture 12"/>
             <wp:cNvGraphicFramePr>
               <a:graphicFrameLocks xmlns:a="http://schemas.openxmlformats.org/drawingml/2006/main" noChangeAspect="1"/>
             </wp:cNvGraphicFramePr>
@@ -1899,36 +2388,23 @@
               <a:graphicData uri="http://schemas.openxmlformats.org/drawingml/2006/picture">
                 <pic:pic xmlns:pic="http://schemas.openxmlformats.org/drawingml/2006/picture">
                   <pic:nvPicPr>
-                    <pic:cNvPr id="0" name="Picture 4"/>
-                    <pic:cNvPicPr>
-                      <a:picLocks noChangeAspect="1" noChangeArrowheads="1"/>
-                    </pic:cNvPicPr>
+                    <pic:cNvPr id="1" name=""/>
+                    <pic:cNvPicPr/>
                   </pic:nvPicPr>
                   <pic:blipFill>
-                    <a:blip r:embed="rId18" cstate="print">
-                      <a:extLst>
-                        <a:ext uri="{28A0092B-C50C-407E-A947-70E740481C1C}">
-                          <a14:useLocalDpi xmlns:a14="http://schemas.microsoft.com/office/drawing/2010/main" val="0"/>
-                        </a:ext>
-                      </a:extLst>
-                    </a:blip>
-                    <a:srcRect/>
+                    <a:blip r:embed="rId21"/>
                     <a:stretch>
                       <a:fillRect/>
                     </a:stretch>
                   </pic:blipFill>
-                  <pic:spPr bwMode="auto">
+                  <pic:spPr>
                     <a:xfrm>
                       <a:off x="0" y="0"/>
-                      <a:ext cx="6826250" cy="2863850"/>
+                      <a:ext cx="6805057" cy="3108099"/>
                     </a:xfrm>
                     <a:prstGeom prst="rect">
                       <a:avLst/>
                     </a:prstGeom>
-                    <a:noFill/>
-                    <a:ln>
-                      <a:noFill/>
-                    </a:ln>
                   </pic:spPr>
                 </pic:pic>
               </a:graphicData>
@@ -1982,24 +2458,17 @@
           <w:lang w:val="en-US"/>
         </w:rPr>
       </w:pPr>
-    </w:p>
-    <w:p>
-      <w:pPr>
-        <w:spacing w:line="240" w:lineRule="auto"/>
-        <w:rPr>
-          <w:rFonts w:ascii="Times New Roman" w:hAnsi="Times New Roman" w:cs="Times New Roman"/>
-        </w:rPr>
-      </w:pPr>
-      <w:r>
-        <w:rPr>
-          <w:rFonts w:ascii="Times New Roman" w:hAnsi="Times New Roman" w:cs="Times New Roman"/>
-          <w:noProof/>
-        </w:rPr>
+      <w:r>
+        <w:rPr>
+          <w:rFonts w:ascii="Times New Roman" w:hAnsi="Times New Roman" w:cs="Times New Roman"/>
+          <w:lang w:val="en-US"/>
+        </w:rPr>
+        <w:lastRenderedPageBreak/>
         <w:drawing>
-          <wp:inline distT="0" distB="0" distL="0" distR="0" wp14:anchorId="4CC6F90E" wp14:editId="14C4A2DB">
-            <wp:extent cx="6096000" cy="2476500"/>
+          <wp:inline distT="0" distB="0" distL="0" distR="0" wp14:anchorId="1083EBEA" wp14:editId="57974706">
+            <wp:extent cx="6732037" cy="3092211"/>
             <wp:effectExtent l="0" t="0" r="0" b="0"/>
-            <wp:docPr id="1917457755" name="Picture 4"/>
+            <wp:docPr id="13" name="Picture 13"/>
             <wp:cNvGraphicFramePr>
               <a:graphicFrameLocks xmlns:a="http://schemas.openxmlformats.org/drawingml/2006/main" noChangeAspect="1"/>
             </wp:cNvGraphicFramePr>
@@ -2007,319 +2476,7 @@
               <a:graphicData uri="http://schemas.openxmlformats.org/drawingml/2006/picture">
                 <pic:pic xmlns:pic="http://schemas.openxmlformats.org/drawingml/2006/picture">
                   <pic:nvPicPr>
-                    <pic:cNvPr id="0" name="Picture 5"/>
-                    <pic:cNvPicPr>
-                      <a:picLocks noChangeAspect="1" noChangeArrowheads="1"/>
-                    </pic:cNvPicPr>
-                  </pic:nvPicPr>
-                  <pic:blipFill>
-                    <a:blip r:embed="rId19" cstate="print">
-                      <a:extLst>
-                        <a:ext uri="{28A0092B-C50C-407E-A947-70E740481C1C}">
-                          <a14:useLocalDpi xmlns:a14="http://schemas.microsoft.com/office/drawing/2010/main" val="0"/>
-                        </a:ext>
-                      </a:extLst>
-                    </a:blip>
-                    <a:srcRect/>
-                    <a:stretch>
-                      <a:fillRect/>
-                    </a:stretch>
-                  </pic:blipFill>
-                  <pic:spPr bwMode="auto">
-                    <a:xfrm>
-                      <a:off x="0" y="0"/>
-                      <a:ext cx="6096000" cy="2476500"/>
-                    </a:xfrm>
-                    <a:prstGeom prst="rect">
-                      <a:avLst/>
-                    </a:prstGeom>
-                    <a:noFill/>
-                    <a:ln>
-                      <a:noFill/>
-                    </a:ln>
-                  </pic:spPr>
-                </pic:pic>
-              </a:graphicData>
-            </a:graphic>
-          </wp:inline>
-        </w:drawing>
-      </w:r>
-    </w:p>
-    <w:p>
-      <w:pPr>
-        <w:spacing w:line="240" w:lineRule="auto"/>
-        <w:rPr>
-          <w:rFonts w:ascii="Times New Roman" w:hAnsi="Times New Roman" w:cs="Times New Roman"/>
-        </w:rPr>
-      </w:pPr>
-      <w:r>
-        <w:rPr>
-          <w:rFonts w:ascii="Times New Roman" w:hAnsi="Times New Roman" w:cs="Times New Roman"/>
-          <w:lang w:val="en-US"/>
-        </w:rPr>
-        <w:t xml:space="preserve">Fig </w:t>
-      </w:r>
-      <w:r>
-        <w:rPr>
-          <w:rFonts w:ascii="Times New Roman" w:hAnsi="Times New Roman" w:cs="Times New Roman"/>
-          <w:lang w:val="en-US"/>
-        </w:rPr>
-        <w:t>8</w:t>
-      </w:r>
-      <w:r>
-        <w:rPr>
-          <w:rFonts w:ascii="Times New Roman" w:hAnsi="Times New Roman" w:cs="Times New Roman"/>
-          <w:lang w:val="en-US"/>
-        </w:rPr>
-        <w:t>: Output waveform of output of VCO</w:t>
-      </w:r>
-    </w:p>
-    <w:p>
-      <w:pPr>
-        <w:spacing w:line="240" w:lineRule="auto"/>
-        <w:rPr>
-          <w:rFonts w:ascii="Times New Roman" w:hAnsi="Times New Roman" w:cs="Times New Roman"/>
-        </w:rPr>
-      </w:pPr>
-      <w:r>
-        <w:rPr>
-          <w:rFonts w:ascii="Times New Roman" w:hAnsi="Times New Roman" w:cs="Times New Roman"/>
-          <w:noProof/>
-        </w:rPr>
-        <w:lastRenderedPageBreak/>
-        <w:drawing>
-          <wp:inline distT="0" distB="0" distL="0" distR="0" wp14:anchorId="5F15B291" wp14:editId="268699BD">
-            <wp:extent cx="6096000" cy="2470150"/>
-            <wp:effectExtent l="0" t="0" r="0" b="6350"/>
-            <wp:docPr id="1088502705" name="Picture 5"/>
-            <wp:cNvGraphicFramePr>
-              <a:graphicFrameLocks xmlns:a="http://schemas.openxmlformats.org/drawingml/2006/main" noChangeAspect="1"/>
-            </wp:cNvGraphicFramePr>
-            <a:graphic xmlns:a="http://schemas.openxmlformats.org/drawingml/2006/main">
-              <a:graphicData uri="http://schemas.openxmlformats.org/drawingml/2006/picture">
-                <pic:pic xmlns:pic="http://schemas.openxmlformats.org/drawingml/2006/picture">
-                  <pic:nvPicPr>
-                    <pic:cNvPr id="0" name="Picture 6"/>
-                    <pic:cNvPicPr>
-                      <a:picLocks noChangeAspect="1" noChangeArrowheads="1"/>
-                    </pic:cNvPicPr>
-                  </pic:nvPicPr>
-                  <pic:blipFill>
-                    <a:blip r:embed="rId20" cstate="print">
-                      <a:extLst>
-                        <a:ext uri="{28A0092B-C50C-407E-A947-70E740481C1C}">
-                          <a14:useLocalDpi xmlns:a14="http://schemas.microsoft.com/office/drawing/2010/main" val="0"/>
-                        </a:ext>
-                      </a:extLst>
-                    </a:blip>
-                    <a:srcRect/>
-                    <a:stretch>
-                      <a:fillRect/>
-                    </a:stretch>
-                  </pic:blipFill>
-                  <pic:spPr bwMode="auto">
-                    <a:xfrm>
-                      <a:off x="0" y="0"/>
-                      <a:ext cx="6096000" cy="2470150"/>
-                    </a:xfrm>
-                    <a:prstGeom prst="rect">
-                      <a:avLst/>
-                    </a:prstGeom>
-                    <a:noFill/>
-                    <a:ln>
-                      <a:noFill/>
-                    </a:ln>
-                  </pic:spPr>
-                </pic:pic>
-              </a:graphicData>
-            </a:graphic>
-          </wp:inline>
-        </w:drawing>
-      </w:r>
-    </w:p>
-    <w:p>
-      <w:pPr>
-        <w:spacing w:line="240" w:lineRule="auto"/>
-        <w:rPr>
-          <w:rFonts w:ascii="Times New Roman" w:hAnsi="Times New Roman" w:cs="Times New Roman"/>
-          <w:lang w:val="en-US"/>
-        </w:rPr>
-      </w:pPr>
-      <w:r>
-        <w:rPr>
-          <w:rFonts w:ascii="Times New Roman" w:hAnsi="Times New Roman" w:cs="Times New Roman"/>
-          <w:lang w:val="en-US"/>
-        </w:rPr>
-        <w:t xml:space="preserve">Fig </w:t>
-      </w:r>
-      <w:r>
-        <w:rPr>
-          <w:rFonts w:ascii="Times New Roman" w:hAnsi="Times New Roman" w:cs="Times New Roman"/>
-          <w:lang w:val="en-US"/>
-        </w:rPr>
-        <w:t>9</w:t>
-      </w:r>
-      <w:r>
-        <w:rPr>
-          <w:rFonts w:ascii="Times New Roman" w:hAnsi="Times New Roman" w:cs="Times New Roman"/>
-          <w:lang w:val="en-US"/>
-        </w:rPr>
-        <w:t>: Output waveform of PF</w:t>
-      </w:r>
-      <w:r>
-        <w:rPr>
-          <w:rFonts w:ascii="Times New Roman" w:hAnsi="Times New Roman" w:cs="Times New Roman"/>
-          <w:lang w:val="en-US"/>
-        </w:rPr>
-        <w:t>D</w:t>
-      </w:r>
-    </w:p>
-    <w:p>
-      <w:pPr>
-        <w:spacing w:line="240" w:lineRule="auto"/>
-        <w:rPr>
-          <w:rFonts w:ascii="Times New Roman" w:hAnsi="Times New Roman" w:cs="Times New Roman"/>
-          <w:lang w:val="en-US"/>
-        </w:rPr>
-      </w:pPr>
-    </w:p>
-    <w:p>
-      <w:pPr>
-        <w:spacing w:line="240" w:lineRule="auto"/>
-        <w:rPr>
-          <w:rFonts w:ascii="Times New Roman" w:hAnsi="Times New Roman" w:cs="Times New Roman"/>
-          <w:lang w:val="en-US"/>
-        </w:rPr>
-      </w:pPr>
-      <w:r>
-        <w:rPr>
-          <w:rFonts w:ascii="Times New Roman" w:hAnsi="Times New Roman" w:cs="Times New Roman"/>
-          <w:noProof/>
-          <w:lang w:val="en-US"/>
-        </w:rPr>
-        <w:drawing>
-          <wp:inline distT="0" distB="0" distL="0" distR="0" wp14:anchorId="25C73699" wp14:editId="1C2DDD11">
-            <wp:extent cx="6096000" cy="2438400"/>
-            <wp:effectExtent l="0" t="0" r="0" b="0"/>
-            <wp:docPr id="1633161279" name="Picture 6"/>
-            <wp:cNvGraphicFramePr>
-              <a:graphicFrameLocks xmlns:a="http://schemas.openxmlformats.org/drawingml/2006/main" noChangeAspect="1"/>
-            </wp:cNvGraphicFramePr>
-            <a:graphic xmlns:a="http://schemas.openxmlformats.org/drawingml/2006/main">
-              <a:graphicData uri="http://schemas.openxmlformats.org/drawingml/2006/picture">
-                <pic:pic xmlns:pic="http://schemas.openxmlformats.org/drawingml/2006/picture">
-                  <pic:nvPicPr>
-                    <pic:cNvPr id="0" name="Picture 7"/>
-                    <pic:cNvPicPr>
-                      <a:picLocks noChangeAspect="1" noChangeArrowheads="1"/>
-                    </pic:cNvPicPr>
-                  </pic:nvPicPr>
-                  <pic:blipFill>
-                    <a:blip r:embed="rId21" cstate="print">
-                      <a:extLst>
-                        <a:ext uri="{28A0092B-C50C-407E-A947-70E740481C1C}">
-                          <a14:useLocalDpi xmlns:a14="http://schemas.microsoft.com/office/drawing/2010/main" val="0"/>
-                        </a:ext>
-                      </a:extLst>
-                    </a:blip>
-                    <a:srcRect/>
-                    <a:stretch>
-                      <a:fillRect/>
-                    </a:stretch>
-                  </pic:blipFill>
-                  <pic:spPr bwMode="auto">
-                    <a:xfrm>
-                      <a:off x="0" y="0"/>
-                      <a:ext cx="6096000" cy="2438400"/>
-                    </a:xfrm>
-                    <a:prstGeom prst="rect">
-                      <a:avLst/>
-                    </a:prstGeom>
-                    <a:noFill/>
-                    <a:ln>
-                      <a:noFill/>
-                    </a:ln>
-                  </pic:spPr>
-                </pic:pic>
-              </a:graphicData>
-            </a:graphic>
-          </wp:inline>
-        </w:drawing>
-      </w:r>
-    </w:p>
-    <w:p>
-      <w:pPr>
-        <w:spacing w:line="240" w:lineRule="auto"/>
-        <w:rPr>
-          <w:rFonts w:ascii="Times New Roman" w:hAnsi="Times New Roman" w:cs="Times New Roman"/>
-          <w:lang w:val="en-US"/>
-        </w:rPr>
-      </w:pPr>
-      <w:r>
-        <w:rPr>
-          <w:rFonts w:ascii="Times New Roman" w:hAnsi="Times New Roman" w:cs="Times New Roman"/>
-          <w:lang w:val="en-US"/>
-        </w:rPr>
-        <w:t xml:space="preserve">Fig </w:t>
-      </w:r>
-      <w:r>
-        <w:rPr>
-          <w:rFonts w:ascii="Times New Roman" w:hAnsi="Times New Roman" w:cs="Times New Roman"/>
-          <w:lang w:val="en-US"/>
-        </w:rPr>
-        <w:t>10</w:t>
-      </w:r>
-      <w:r>
-        <w:rPr>
-          <w:rFonts w:ascii="Times New Roman" w:hAnsi="Times New Roman" w:cs="Times New Roman"/>
-          <w:lang w:val="en-US"/>
-        </w:rPr>
-        <w:t>: Output waveform of charge pump current</w:t>
-      </w:r>
-      <w:r>
-        <w:rPr>
-          <w:rFonts w:ascii="Times New Roman" w:hAnsi="Times New Roman" w:cs="Times New Roman"/>
-          <w:lang w:val="en-US"/>
-        </w:rPr>
-        <w:t>.</w:t>
-      </w:r>
-    </w:p>
-    <w:p>
-      <w:pPr>
-        <w:spacing w:line="240" w:lineRule="auto"/>
-        <w:rPr>
-          <w:rFonts w:ascii="Times New Roman" w:hAnsi="Times New Roman" w:cs="Times New Roman"/>
-          <w:lang w:val="en-US"/>
-        </w:rPr>
-      </w:pPr>
-    </w:p>
-    <w:p>
-      <w:pPr>
-        <w:spacing w:line="240" w:lineRule="auto"/>
-        <w:rPr>
-          <w:rFonts w:ascii="Times New Roman" w:hAnsi="Times New Roman" w:cs="Times New Roman"/>
-          <w:lang w:val="en-US"/>
-        </w:rPr>
-      </w:pPr>
-      <w:r>
-        <w:rPr>
-          <w:rFonts w:ascii="Times New Roman" w:hAnsi="Times New Roman" w:cs="Times New Roman"/>
-          <w:noProof/>
-          <w:lang w:val="en-US"/>
-        </w:rPr>
-        <w:drawing>
-          <wp:inline distT="0" distB="0" distL="0" distR="0" wp14:anchorId="438500C9" wp14:editId="12A1955C">
-            <wp:extent cx="6120130" cy="1837055"/>
-            <wp:effectExtent l="0" t="0" r="0" b="0"/>
-            <wp:docPr id="2070532552" name="Picture 1"/>
-            <wp:cNvGraphicFramePr>
-              <a:graphicFrameLocks xmlns:a="http://schemas.openxmlformats.org/drawingml/2006/main" noChangeAspect="1"/>
-            </wp:cNvGraphicFramePr>
-            <a:graphic xmlns:a="http://schemas.openxmlformats.org/drawingml/2006/main">
-              <a:graphicData uri="http://schemas.openxmlformats.org/drawingml/2006/picture">
-                <pic:pic xmlns:pic="http://schemas.openxmlformats.org/drawingml/2006/picture">
-                  <pic:nvPicPr>
-                    <pic:cNvPr id="2070532552" name=""/>
+                    <pic:cNvPr id="1" name=""/>
                     <pic:cNvPicPr/>
                   </pic:nvPicPr>
                   <pic:blipFill>
@@ -2331,7 +2488,7 @@
                   <pic:spPr>
                     <a:xfrm>
                       <a:off x="0" y="0"/>
-                      <a:ext cx="6120130" cy="1837055"/>
+                      <a:ext cx="6744252" cy="3097822"/>
                     </a:xfrm>
                     <a:prstGeom prst="rect">
                       <a:avLst/>
@@ -2364,6 +2521,410 @@
           <w:rFonts w:ascii="Times New Roman" w:hAnsi="Times New Roman" w:cs="Times New Roman"/>
           <w:lang w:val="en-US"/>
         </w:rPr>
+        <w:t>7</w:t>
+      </w:r>
+      <w:r>
+        <w:rPr>
+          <w:rFonts w:ascii="Times New Roman" w:hAnsi="Times New Roman" w:cs="Times New Roman"/>
+          <w:lang w:val="en-US"/>
+        </w:rPr>
+        <w:t>(a): Approximately lock at 1.25us at control voltage of 998mV.</w:t>
+      </w:r>
+    </w:p>
+    <w:p>
+      <w:pPr>
+        <w:spacing w:line="240" w:lineRule="auto"/>
+        <w:rPr>
+          <w:rFonts w:ascii="Times New Roman" w:hAnsi="Times New Roman" w:cs="Times New Roman"/>
+          <w:lang w:val="en-US"/>
+        </w:rPr>
+      </w:pPr>
+    </w:p>
+    <w:p>
+      <w:pPr>
+        <w:spacing w:line="240" w:lineRule="auto"/>
+        <w:rPr>
+          <w:rFonts w:ascii="Times New Roman" w:hAnsi="Times New Roman" w:cs="Times New Roman"/>
+        </w:rPr>
+      </w:pPr>
+      <w:r>
+        <w:rPr>
+          <w:rFonts w:ascii="Times New Roman" w:hAnsi="Times New Roman" w:cs="Times New Roman"/>
+        </w:rPr>
+        <w:drawing>
+          <wp:inline distT="0" distB="0" distL="0" distR="0" wp14:anchorId="16E19E14" wp14:editId="53B4DB2E">
+            <wp:extent cx="6120130" cy="2800985"/>
+            <wp:effectExtent l="0" t="0" r="0" b="0"/>
+            <wp:docPr id="14" name="Picture 14"/>
+            <wp:cNvGraphicFramePr>
+              <a:graphicFrameLocks xmlns:a="http://schemas.openxmlformats.org/drawingml/2006/main" noChangeAspect="1"/>
+            </wp:cNvGraphicFramePr>
+            <a:graphic xmlns:a="http://schemas.openxmlformats.org/drawingml/2006/main">
+              <a:graphicData uri="http://schemas.openxmlformats.org/drawingml/2006/picture">
+                <pic:pic xmlns:pic="http://schemas.openxmlformats.org/drawingml/2006/picture">
+                  <pic:nvPicPr>
+                    <pic:cNvPr id="1" name=""/>
+                    <pic:cNvPicPr/>
+                  </pic:nvPicPr>
+                  <pic:blipFill>
+                    <a:blip r:embed="rId23"/>
+                    <a:stretch>
+                      <a:fillRect/>
+                    </a:stretch>
+                  </pic:blipFill>
+                  <pic:spPr>
+                    <a:xfrm>
+                      <a:off x="0" y="0"/>
+                      <a:ext cx="6120130" cy="2800985"/>
+                    </a:xfrm>
+                    <a:prstGeom prst="rect">
+                      <a:avLst/>
+                    </a:prstGeom>
+                  </pic:spPr>
+                </pic:pic>
+              </a:graphicData>
+            </a:graphic>
+          </wp:inline>
+        </w:drawing>
+      </w:r>
+    </w:p>
+    <w:p>
+      <w:pPr>
+        <w:spacing w:line="240" w:lineRule="auto"/>
+        <w:rPr>
+          <w:rFonts w:ascii="Times New Roman" w:hAnsi="Times New Roman" w:cs="Times New Roman"/>
+        </w:rPr>
+      </w:pPr>
+      <w:r>
+        <w:rPr>
+          <w:rFonts w:ascii="Times New Roman" w:hAnsi="Times New Roman" w:cs="Times New Roman"/>
+          <w:lang w:val="en-US"/>
+        </w:rPr>
+        <w:t xml:space="preserve">Fig </w:t>
+      </w:r>
+      <w:r>
+        <w:rPr>
+          <w:rFonts w:ascii="Times New Roman" w:hAnsi="Times New Roman" w:cs="Times New Roman"/>
+          <w:lang w:val="en-US"/>
+        </w:rPr>
+        <w:t>8</w:t>
+      </w:r>
+      <w:r>
+        <w:rPr>
+          <w:rFonts w:ascii="Times New Roman" w:hAnsi="Times New Roman" w:cs="Times New Roman"/>
+          <w:lang w:val="en-US"/>
+        </w:rPr>
+        <w:t xml:space="preserve">: Output </w:t>
+      </w:r>
+      <w:proofErr w:type="gramStart"/>
+      <w:r>
+        <w:rPr>
+          <w:rFonts w:ascii="Times New Roman" w:hAnsi="Times New Roman" w:cs="Times New Roman"/>
+          <w:lang w:val="en-US"/>
+        </w:rPr>
+        <w:t xml:space="preserve">waveform </w:t>
+      </w:r>
+      <w:r>
+        <w:rPr>
+          <w:rFonts w:ascii="Times New Roman" w:hAnsi="Times New Roman" w:cs="Times New Roman"/>
+          <w:lang w:val="en-US"/>
+        </w:rPr>
+        <w:t xml:space="preserve"> of</w:t>
+      </w:r>
+      <w:proofErr w:type="gramEnd"/>
+      <w:r>
+        <w:rPr>
+          <w:rFonts w:ascii="Times New Roman" w:hAnsi="Times New Roman" w:cs="Times New Roman"/>
+          <w:lang w:val="en-US"/>
+        </w:rPr>
+        <w:t xml:space="preserve"> VCO</w:t>
+      </w:r>
+    </w:p>
+    <w:p>
+      <w:pPr>
+        <w:spacing w:line="240" w:lineRule="auto"/>
+        <w:rPr>
+          <w:rFonts w:ascii="Times New Roman" w:hAnsi="Times New Roman" w:cs="Times New Roman"/>
+        </w:rPr>
+      </w:pPr>
+      <w:bookmarkStart w:id="0" w:name="_GoBack"/>
+      <w:r>
+        <w:rPr>
+          <w:rFonts w:ascii="Times New Roman" w:hAnsi="Times New Roman" w:cs="Times New Roman"/>
+        </w:rPr>
+        <w:drawing>
+          <wp:inline distT="0" distB="0" distL="0" distR="0" wp14:anchorId="6276D352" wp14:editId="2C5C92BD">
+            <wp:extent cx="6120130" cy="2007870"/>
+            <wp:effectExtent l="0" t="0" r="0" b="0"/>
+            <wp:docPr id="15" name="Picture 15"/>
+            <wp:cNvGraphicFramePr>
+              <a:graphicFrameLocks xmlns:a="http://schemas.openxmlformats.org/drawingml/2006/main" noChangeAspect="1"/>
+            </wp:cNvGraphicFramePr>
+            <a:graphic xmlns:a="http://schemas.openxmlformats.org/drawingml/2006/main">
+              <a:graphicData uri="http://schemas.openxmlformats.org/drawingml/2006/picture">
+                <pic:pic xmlns:pic="http://schemas.openxmlformats.org/drawingml/2006/picture">
+                  <pic:nvPicPr>
+                    <pic:cNvPr id="1" name=""/>
+                    <pic:cNvPicPr/>
+                  </pic:nvPicPr>
+                  <pic:blipFill>
+                    <a:blip r:embed="rId24"/>
+                    <a:stretch>
+                      <a:fillRect/>
+                    </a:stretch>
+                  </pic:blipFill>
+                  <pic:spPr>
+                    <a:xfrm>
+                      <a:off x="0" y="0"/>
+                      <a:ext cx="6120130" cy="2007870"/>
+                    </a:xfrm>
+                    <a:prstGeom prst="rect">
+                      <a:avLst/>
+                    </a:prstGeom>
+                  </pic:spPr>
+                </pic:pic>
+              </a:graphicData>
+            </a:graphic>
+          </wp:inline>
+        </w:drawing>
+      </w:r>
+      <w:bookmarkEnd w:id="0"/>
+    </w:p>
+    <w:p>
+      <w:pPr>
+        <w:spacing w:line="240" w:lineRule="auto"/>
+        <w:rPr>
+          <w:rFonts w:ascii="Times New Roman" w:hAnsi="Times New Roman" w:cs="Times New Roman"/>
+          <w:lang w:val="en-US"/>
+        </w:rPr>
+      </w:pPr>
+      <w:r>
+        <w:rPr>
+          <w:rFonts w:ascii="Times New Roman" w:hAnsi="Times New Roman" w:cs="Times New Roman"/>
+          <w:lang w:val="en-US"/>
+        </w:rPr>
+        <w:t xml:space="preserve">Fig </w:t>
+      </w:r>
+      <w:r>
+        <w:rPr>
+          <w:rFonts w:ascii="Times New Roman" w:hAnsi="Times New Roman" w:cs="Times New Roman"/>
+          <w:lang w:val="en-US"/>
+        </w:rPr>
+        <w:t>9</w:t>
+      </w:r>
+      <w:r>
+        <w:rPr>
+          <w:rFonts w:ascii="Times New Roman" w:hAnsi="Times New Roman" w:cs="Times New Roman"/>
+          <w:lang w:val="en-US"/>
+        </w:rPr>
+        <w:t>: Output waveform of PF</w:t>
+      </w:r>
+      <w:r>
+        <w:rPr>
+          <w:rFonts w:ascii="Times New Roman" w:hAnsi="Times New Roman" w:cs="Times New Roman"/>
+          <w:lang w:val="en-US"/>
+        </w:rPr>
+        <w:t>D</w:t>
+      </w:r>
+    </w:p>
+    <w:p>
+      <w:pPr>
+        <w:spacing w:line="240" w:lineRule="auto"/>
+        <w:rPr>
+          <w:rFonts w:ascii="Times New Roman" w:hAnsi="Times New Roman" w:cs="Times New Roman"/>
+          <w:lang w:val="en-US"/>
+        </w:rPr>
+      </w:pPr>
+    </w:p>
+    <w:p>
+      <w:pPr>
+        <w:spacing w:line="240" w:lineRule="auto"/>
+        <w:rPr>
+          <w:rFonts w:ascii="Times New Roman" w:hAnsi="Times New Roman" w:cs="Times New Roman"/>
+          <w:lang w:val="en-US"/>
+        </w:rPr>
+      </w:pPr>
+    </w:p>
+    <w:p>
+      <w:pPr>
+        <w:spacing w:line="240" w:lineRule="auto"/>
+        <w:rPr>
+          <w:rFonts w:ascii="Times New Roman" w:hAnsi="Times New Roman" w:cs="Times New Roman"/>
+          <w:lang w:val="en-US"/>
+        </w:rPr>
+      </w:pPr>
+      <w:r>
+        <w:rPr>
+          <w:rFonts w:ascii="Times New Roman" w:hAnsi="Times New Roman" w:cs="Times New Roman"/>
+          <w:lang w:val="en-US"/>
+        </w:rPr>
+        <w:drawing>
+          <wp:inline distT="0" distB="0" distL="0" distR="0" wp14:anchorId="1493BBF7" wp14:editId="098C6562">
+            <wp:extent cx="6120130" cy="4397375"/>
+            <wp:effectExtent l="0" t="0" r="0" b="3175"/>
+            <wp:docPr id="18" name="Picture 18"/>
+            <wp:cNvGraphicFramePr>
+              <a:graphicFrameLocks xmlns:a="http://schemas.openxmlformats.org/drawingml/2006/main" noChangeAspect="1"/>
+            </wp:cNvGraphicFramePr>
+            <a:graphic xmlns:a="http://schemas.openxmlformats.org/drawingml/2006/main">
+              <a:graphicData uri="http://schemas.openxmlformats.org/drawingml/2006/picture">
+                <pic:pic xmlns:pic="http://schemas.openxmlformats.org/drawingml/2006/picture">
+                  <pic:nvPicPr>
+                    <pic:cNvPr id="1" name=""/>
+                    <pic:cNvPicPr/>
+                  </pic:nvPicPr>
+                  <pic:blipFill>
+                    <a:blip r:embed="rId25"/>
+                    <a:stretch>
+                      <a:fillRect/>
+                    </a:stretch>
+                  </pic:blipFill>
+                  <pic:spPr>
+                    <a:xfrm>
+                      <a:off x="0" y="0"/>
+                      <a:ext cx="6120130" cy="4397375"/>
+                    </a:xfrm>
+                    <a:prstGeom prst="rect">
+                      <a:avLst/>
+                    </a:prstGeom>
+                  </pic:spPr>
+                </pic:pic>
+              </a:graphicData>
+            </a:graphic>
+          </wp:inline>
+        </w:drawing>
+      </w:r>
+    </w:p>
+    <w:p>
+      <w:pPr>
+        <w:spacing w:line="240" w:lineRule="auto"/>
+        <w:rPr>
+          <w:rFonts w:ascii="Times New Roman" w:hAnsi="Times New Roman" w:cs="Times New Roman"/>
+          <w:lang w:val="en-US"/>
+        </w:rPr>
+      </w:pPr>
+      <w:r>
+        <w:rPr>
+          <w:rFonts w:ascii="Times New Roman" w:hAnsi="Times New Roman" w:cs="Times New Roman"/>
+          <w:lang w:val="en-US"/>
+        </w:rPr>
+        <w:t xml:space="preserve">Fig </w:t>
+      </w:r>
+      <w:r>
+        <w:rPr>
+          <w:rFonts w:ascii="Times New Roman" w:hAnsi="Times New Roman" w:cs="Times New Roman"/>
+          <w:lang w:val="en-US"/>
+        </w:rPr>
+        <w:t>10</w:t>
+      </w:r>
+      <w:r>
+        <w:rPr>
+          <w:rFonts w:ascii="Times New Roman" w:hAnsi="Times New Roman" w:cs="Times New Roman"/>
+          <w:lang w:val="en-US"/>
+        </w:rPr>
+        <w:t xml:space="preserve">: Output waveform of </w:t>
+      </w:r>
+      <w:r>
+        <w:rPr>
+          <w:rFonts w:ascii="Times New Roman" w:hAnsi="Times New Roman" w:cs="Times New Roman"/>
+          <w:lang w:val="en-US"/>
+        </w:rPr>
+        <w:t xml:space="preserve">control voltage and </w:t>
+      </w:r>
+      <w:r>
+        <w:rPr>
+          <w:rFonts w:ascii="Times New Roman" w:hAnsi="Times New Roman" w:cs="Times New Roman"/>
+          <w:lang w:val="en-US"/>
+        </w:rPr>
+        <w:t>charge pump current</w:t>
+      </w:r>
+      <w:r>
+        <w:rPr>
+          <w:rFonts w:ascii="Times New Roman" w:hAnsi="Times New Roman" w:cs="Times New Roman"/>
+          <w:lang w:val="en-US"/>
+        </w:rPr>
+        <w:t>.</w:t>
+      </w:r>
+    </w:p>
+    <w:p>
+      <w:pPr>
+        <w:spacing w:line="240" w:lineRule="auto"/>
+        <w:rPr>
+          <w:rFonts w:ascii="Times New Roman" w:hAnsi="Times New Roman" w:cs="Times New Roman"/>
+          <w:lang w:val="en-US"/>
+        </w:rPr>
+      </w:pPr>
+    </w:p>
+    <w:p>
+      <w:pPr>
+        <w:spacing w:line="240" w:lineRule="auto"/>
+        <w:rPr>
+          <w:rFonts w:ascii="Times New Roman" w:hAnsi="Times New Roman" w:cs="Times New Roman"/>
+          <w:lang w:val="en-US"/>
+        </w:rPr>
+      </w:pPr>
+      <w:r>
+        <w:rPr>
+          <w:rFonts w:ascii="Times New Roman" w:hAnsi="Times New Roman" w:cs="Times New Roman"/>
+          <w:lang w:val="en-US"/>
+        </w:rPr>
+        <w:drawing>
+          <wp:inline distT="0" distB="0" distL="0" distR="0" wp14:anchorId="34C301AD" wp14:editId="7CBDA1CB">
+            <wp:extent cx="6120130" cy="1734185"/>
+            <wp:effectExtent l="0" t="0" r="0" b="0"/>
+            <wp:docPr id="17" name="Picture 17"/>
+            <wp:cNvGraphicFramePr>
+              <a:graphicFrameLocks xmlns:a="http://schemas.openxmlformats.org/drawingml/2006/main" noChangeAspect="1"/>
+            </wp:cNvGraphicFramePr>
+            <a:graphic xmlns:a="http://schemas.openxmlformats.org/drawingml/2006/main">
+              <a:graphicData uri="http://schemas.openxmlformats.org/drawingml/2006/picture">
+                <pic:pic xmlns:pic="http://schemas.openxmlformats.org/drawingml/2006/picture">
+                  <pic:nvPicPr>
+                    <pic:cNvPr id="1" name=""/>
+                    <pic:cNvPicPr/>
+                  </pic:nvPicPr>
+                  <pic:blipFill>
+                    <a:blip r:embed="rId26"/>
+                    <a:stretch>
+                      <a:fillRect/>
+                    </a:stretch>
+                  </pic:blipFill>
+                  <pic:spPr>
+                    <a:xfrm>
+                      <a:off x="0" y="0"/>
+                      <a:ext cx="6120130" cy="1734185"/>
+                    </a:xfrm>
+                    <a:prstGeom prst="rect">
+                      <a:avLst/>
+                    </a:prstGeom>
+                  </pic:spPr>
+                </pic:pic>
+              </a:graphicData>
+            </a:graphic>
+          </wp:inline>
+        </w:drawing>
+      </w:r>
+    </w:p>
+    <w:p>
+      <w:pPr>
+        <w:spacing w:line="240" w:lineRule="auto"/>
+        <w:rPr>
+          <w:rFonts w:ascii="Times New Roman" w:hAnsi="Times New Roman" w:cs="Times New Roman"/>
+          <w:lang w:val="en-US"/>
+        </w:rPr>
+      </w:pPr>
+      <w:r>
+        <w:rPr>
+          <w:rFonts w:ascii="Times New Roman" w:hAnsi="Times New Roman" w:cs="Times New Roman"/>
+          <w:lang w:val="en-US"/>
+        </w:rPr>
+        <w:t xml:space="preserve">Fig </w:t>
+      </w:r>
+      <w:r>
+        <w:rPr>
+          <w:rFonts w:ascii="Times New Roman" w:hAnsi="Times New Roman" w:cs="Times New Roman"/>
+          <w:lang w:val="en-US"/>
+        </w:rPr>
         <w:t>11</w:t>
       </w:r>
       <w:r>
@@ -2420,7 +2981,7 @@
           <w:iCs/>
           <w:lang w:val="en-US"/>
         </w:rPr>
-        <w:t>LOCKING ACHIEVED SUCCESSFULLY AT 60</w:t>
+        <w:t>LOC</w:t>
       </w:r>
       <w:r>
         <w:rPr>
@@ -2431,7 +2992,7 @@
           <w:iCs/>
           <w:lang w:val="en-US"/>
         </w:rPr>
-        <w:t>7</w:t>
+        <w:t>KING ACHIEVED SUCCESSFULLY AT 998</w:t>
       </w:r>
       <w:r>
         <w:rPr>
@@ -2442,8 +3003,9 @@
           <w:iCs/>
           <w:lang w:val="en-US"/>
         </w:rPr>
-        <w:t xml:space="preserve"> mV</w:t>
-      </w:r>
+        <w:t xml:space="preserve"> </w:t>
+      </w:r>
+      <w:proofErr w:type="gramStart"/>
       <w:r>
         <w:rPr>
           <w:rFonts w:ascii="Times New Roman" w:hAnsi="Times New Roman" w:cs="Times New Roman"/>
@@ -2453,8 +3015,20 @@
           <w:iCs/>
           <w:lang w:val="en-US"/>
         </w:rPr>
+        <w:t>mV</w:t>
+      </w:r>
+      <w:r>
+        <w:rPr>
+          <w:rFonts w:ascii="Times New Roman" w:hAnsi="Times New Roman" w:cs="Times New Roman"/>
+          <w:b/>
+          <w:bCs/>
+          <w:i/>
+          <w:iCs/>
+          <w:lang w:val="en-US"/>
+        </w:rPr>
         <w:t xml:space="preserve"> !!</w:t>
       </w:r>
+      <w:proofErr w:type="gramEnd"/>
     </w:p>
     <w:sectPr>
       <w:pgSz w:w="11906" w:h="16838"/>
@@ -2467,7 +3041,7 @@
 </file>
 
 <file path=word/numbering.xml><?xml version="1.0" encoding="utf-8"?>
-<w:numbering xmlns:wpc="http://schemas.microsoft.com/office/word/2010/wordprocessingCanvas" xmlns:cx="http://schemas.microsoft.com/office/drawing/2014/chartex" xmlns:cx1="http://schemas.microsoft.com/office/drawing/2015/9/8/chartex" xmlns:cx2="http://schemas.microsoft.com/office/drawing/2015/10/21/chartex" xmlns:cx3="http://schemas.microsoft.com/office/drawing/2016/5/9/chartex" xmlns:cx4="http://schemas.microsoft.com/office/drawing/2016/5/10/chartex" xmlns:cx5="http://schemas.microsoft.com/office/drawing/2016/5/11/chartex" xmlns:cx6="http://schemas.microsoft.com/office/drawing/2016/5/12/chartex" xmlns:cx7="http://schemas.microsoft.com/office/drawing/2016/5/13/chartex" xmlns:cx8="http://schemas.microsoft.com/office/drawing/2016/5/14/chartex" xmlns:mc="http://schemas.openxmlformats.org/markup-compatibility/2006" xmlns:aink="http://schemas.microsoft.com/office/drawing/2016/ink" xmlns:am3d="http://schemas.microsoft.com/office/drawing/2017/model3d" xmlns:o="urn:schemas-microsoft-com:office:office" xmlns:oel="http://schemas.microsoft.com/office/2019/extlst" xmlns:r="http://schemas.openxmlformats.org/officeDocument/2006/relationships" xmlns:m="http://schemas.openxmlformats.org/officeDocument/2006/math" xmlns:v="urn:schemas-microsoft-com:vml" xmlns:wp14="http://schemas.microsoft.com/office/word/2010/wordprocessingDrawing" xmlns:wp="http://schemas.openxmlformats.org/drawingml/2006/wordprocessingDrawing" xmlns:w10="urn:schemas-microsoft-com:office:word" xmlns:w="http://schemas.openxmlformats.org/wordprocessingml/2006/main" xmlns:w14="http://schemas.microsoft.com/office/word/2010/wordml" xmlns:w15="http://schemas.microsoft.com/office/word/2012/wordml" xmlns:w16cex="http://schemas.microsoft.com/office/word/2018/wordml/cex" xmlns:w16cid="http://schemas.microsoft.com/office/word/2016/wordml/cid" xmlns:w16="http://schemas.microsoft.com/office/word/2018/wordml" xmlns:w16du="http://schemas.microsoft.com/office/word/2023/wordml/word16du" xmlns:w16sdtdh="http://schemas.microsoft.com/office/word/2020/wordml/sdtdatahash" xmlns:w16sdtfl="http://schemas.microsoft.com/office/word/2024/wordml/sdtformatlock" xmlns:w16se="http://schemas.microsoft.com/office/word/2015/wordml/symex" xmlns:wpg="http://schemas.microsoft.com/office/word/2010/wordprocessingGroup" xmlns:wpi="http://schemas.microsoft.com/office/word/2010/wordprocessingInk" xmlns:wne="http://schemas.microsoft.com/office/word/2006/wordml" xmlns:wps="http://schemas.microsoft.com/office/word/2010/wordprocessingShape" mc:Ignorable="w14 w15 w16se w16cid w16 w16cex w16sdtdh w16sdtfl w16du wp14">
+<w:numbering xmlns:wpc="http://schemas.microsoft.com/office/word/2010/wordprocessingCanvas" xmlns:cx="http://schemas.microsoft.com/office/drawing/2014/chartex" xmlns:mc="http://schemas.openxmlformats.org/markup-compatibility/2006" xmlns:o="urn:schemas-microsoft-com:office:office" xmlns:r="http://schemas.openxmlformats.org/officeDocument/2006/relationships" xmlns:m="http://schemas.openxmlformats.org/officeDocument/2006/math" xmlns:v="urn:schemas-microsoft-com:vml" xmlns:wp14="http://schemas.microsoft.com/office/word/2010/wordprocessingDrawing" xmlns:wp="http://schemas.openxmlformats.org/drawingml/2006/wordprocessingDrawing" xmlns:w10="urn:schemas-microsoft-com:office:word" xmlns:w="http://schemas.openxmlformats.org/wordprocessingml/2006/main" xmlns:w14="http://schemas.microsoft.com/office/word/2010/wordml" xmlns:w15="http://schemas.microsoft.com/office/word/2012/wordml" xmlns:w16se="http://schemas.microsoft.com/office/word/2015/wordml/symex" xmlns:wpg="http://schemas.microsoft.com/office/word/2010/wordprocessingGroup" xmlns:wpi="http://schemas.microsoft.com/office/word/2010/wordprocessingInk" xmlns:wne="http://schemas.microsoft.com/office/word/2006/wordml" xmlns:wps="http://schemas.microsoft.com/office/word/2010/wordprocessingShape" mc:Ignorable="w14 w15 w16se wp14">
   <w:abstractNum w:abstractNumId="0" w15:restartNumberingAfterBreak="0">
     <w:nsid w:val="129F1553"/>
     <w:multiLevelType w:val="hybridMultilevel"/>
@@ -3567,44 +4141,44 @@
       </w:pPr>
     </w:lvl>
   </w:abstractNum>
-  <w:num w:numId="1" w16cid:durableId="2006324366">
+  <w:num w:numId="1">
     <w:abstractNumId w:val="0"/>
   </w:num>
-  <w:num w:numId="2" w16cid:durableId="1533612382">
+  <w:num w:numId="2">
     <w:abstractNumId w:val="4"/>
   </w:num>
-  <w:num w:numId="3" w16cid:durableId="1133985461">
+  <w:num w:numId="3">
     <w:abstractNumId w:val="2"/>
   </w:num>
-  <w:num w:numId="4" w16cid:durableId="709378393">
+  <w:num w:numId="4">
     <w:abstractNumId w:val="1"/>
   </w:num>
-  <w:num w:numId="5" w16cid:durableId="1412890893">
+  <w:num w:numId="5">
     <w:abstractNumId w:val="10"/>
   </w:num>
-  <w:num w:numId="6" w16cid:durableId="855769995">
+  <w:num w:numId="6">
     <w:abstractNumId w:val="8"/>
   </w:num>
-  <w:num w:numId="7" w16cid:durableId="1076703489">
+  <w:num w:numId="7">
     <w:abstractNumId w:val="7"/>
   </w:num>
-  <w:num w:numId="8" w16cid:durableId="1709449503">
+  <w:num w:numId="8">
     <w:abstractNumId w:val="3"/>
   </w:num>
-  <w:num w:numId="9" w16cid:durableId="1483811624">
+  <w:num w:numId="9">
     <w:abstractNumId w:val="5"/>
   </w:num>
-  <w:num w:numId="10" w16cid:durableId="900404937">
+  <w:num w:numId="10">
     <w:abstractNumId w:val="6"/>
   </w:num>
-  <w:num w:numId="11" w16cid:durableId="1826312114">
+  <w:num w:numId="11">
     <w:abstractNumId w:val="9"/>
   </w:num>
 </w:numbering>
 </file>
 
 <file path=word/styles.xml><?xml version="1.0" encoding="utf-8"?>
-<w:styles xmlns:mc="http://schemas.openxmlformats.org/markup-compatibility/2006" xmlns:r="http://schemas.openxmlformats.org/officeDocument/2006/relationships" xmlns:w="http://schemas.openxmlformats.org/wordprocessingml/2006/main" xmlns:w14="http://schemas.microsoft.com/office/word/2010/wordml" xmlns:w15="http://schemas.microsoft.com/office/word/2012/wordml" xmlns:w16cex="http://schemas.microsoft.com/office/word/2018/wordml/cex" xmlns:w16cid="http://schemas.microsoft.com/office/word/2016/wordml/cid" xmlns:w16="http://schemas.microsoft.com/office/word/2018/wordml" xmlns:w16du="http://schemas.microsoft.com/office/word/2023/wordml/word16du" xmlns:w16sdtdh="http://schemas.microsoft.com/office/word/2020/wordml/sdtdatahash" xmlns:w16sdtfl="http://schemas.microsoft.com/office/word/2024/wordml/sdtformatlock" xmlns:w16se="http://schemas.microsoft.com/office/word/2015/wordml/symex" mc:Ignorable="w14 w15 w16se w16cid w16 w16cex w16sdtdh w16sdtfl w16du">
+<w:styles xmlns:mc="http://schemas.openxmlformats.org/markup-compatibility/2006" xmlns:r="http://schemas.openxmlformats.org/officeDocument/2006/relationships" xmlns:w="http://schemas.openxmlformats.org/wordprocessingml/2006/main" xmlns:w14="http://schemas.microsoft.com/office/word/2010/wordml" xmlns:w15="http://schemas.microsoft.com/office/word/2012/wordml" xmlns:w16se="http://schemas.microsoft.com/office/word/2015/wordml/symex" mc:Ignorable="w14 w15 w16se">
   <w:docDefaults>
     <w:rPrDefault>
       <w:rPr>
@@ -3622,7 +4196,7 @@
       </w:pPr>
     </w:pPrDefault>
   </w:docDefaults>
-  <w:latentStyles w:defLockedState="0" w:defUIPriority="99" w:defSemiHidden="0" w:defUnhideWhenUsed="0" w:defQFormat="0" w:count="376">
+  <w:latentStyles w:defLockedState="0" w:defUIPriority="99" w:defSemiHidden="0" w:defUnhideWhenUsed="0" w:defQFormat="0" w:count="371">
     <w:lsdException w:name="Normal" w:uiPriority="0" w:qFormat="1"/>
     <w:lsdException w:name="heading 1" w:uiPriority="9" w:qFormat="1"/>
     <w:lsdException w:name="heading 2" w:semiHidden="1" w:uiPriority="9" w:unhideWhenUsed="1" w:qFormat="1"/>
@@ -3994,11 +4568,6 @@
     <w:lsdException w:name="List Table 5 Dark Accent 6" w:uiPriority="50"/>
     <w:lsdException w:name="List Table 6 Colorful Accent 6" w:uiPriority="51"/>
     <w:lsdException w:name="List Table 7 Colorful Accent 6" w:uiPriority="52"/>
-    <w:lsdException w:name="Mention" w:semiHidden="1" w:unhideWhenUsed="1"/>
-    <w:lsdException w:name="Smart Hyperlink" w:semiHidden="1" w:unhideWhenUsed="1"/>
-    <w:lsdException w:name="Hashtag" w:semiHidden="1" w:unhideWhenUsed="1"/>
-    <w:lsdException w:name="Unresolved Mention" w:semiHidden="1" w:unhideWhenUsed="1"/>
-    <w:lsdException w:name="Smart Link" w:semiHidden="1" w:unhideWhenUsed="1"/>
   </w:latentStyles>
   <w:style w:type="paragraph" w:default="1" w:styleId="Normal">
     <w:name w:val="Normal"/>
@@ -4053,7 +4622,7 @@
       <w:u w:val="single"/>
     </w:rPr>
   </w:style>
-  <w:style w:type="character" w:styleId="UnresolvedMention">
+  <w:style w:type="character" w:customStyle="1" w:styleId="UnresolvedMention">
     <w:name w:val="Unresolved Mention"/>
     <w:basedOn w:val="DefaultParagraphFont"/>
     <w:uiPriority w:val="99"/>
@@ -4398,7 +4967,7 @@
 </file>
 
 <file path=customXml/itemProps1.xml><?xml version="1.0" encoding="utf-8"?>
-<ds:datastoreItem xmlns:ds="http://schemas.openxmlformats.org/officeDocument/2006/customXml" ds:itemID="{DFC0F7F4-9B15-4919-8EF1-D3A172F6F51D}">
+<ds:datastoreItem xmlns:ds="http://schemas.openxmlformats.org/officeDocument/2006/customXml" ds:itemID="{96AD7939-D8EC-4D7F-9212-368ACA66FA09}">
   <ds:schemaRefs>
     <ds:schemaRef ds:uri="http://schemas.openxmlformats.org/officeDocument/2006/bibliography"/>
   </ds:schemaRefs>

</xml_diff>